<commit_message>
Fix rendered page size to a4
</commit_message>
<xml_diff>
--- a/renders/poradnik_2.docx
+++ b/renders/poradnik_2.docx
@@ -287,7 +287,7 @@
                 <w:webHidden/>
                 <w:color w:val="000000" w:themeColor="text1"/>
               </w:rPr>
-              <w:t>5</w:t>
+              <w:t>4</w:t>
             </w:r>
             <w:r>
               <w:rPr>
@@ -749,7 +749,7 @@
                 <w:webHidden/>
                 <w:color w:val="000000" w:themeColor="text1"/>
               </w:rPr>
-              <w:t>10</w:t>
+              <w:t>9</w:t>
             </w:r>
             <w:r>
               <w:rPr>
@@ -980,7 +980,7 @@
                 <w:webHidden/>
                 <w:color w:val="000000" w:themeColor="text1"/>
               </w:rPr>
-              <w:t>13</w:t>
+              <w:t>12</w:t>
             </w:r>
             <w:r>
               <w:rPr>
@@ -1365,7 +1365,7 @@
                 <w:webHidden/>
                 <w:color w:val="000000" w:themeColor="text1"/>
               </w:rPr>
-              <w:t>18</w:t>
+              <w:t>17</w:t>
             </w:r>
             <w:r>
               <w:rPr>
@@ -1442,7 +1442,7 @@
                 <w:webHidden/>
                 <w:color w:val="000000" w:themeColor="text1"/>
               </w:rPr>
-              <w:t>19</w:t>
+              <w:t>18</w:t>
             </w:r>
             <w:r>
               <w:rPr>
@@ -1596,7 +1596,7 @@
                 <w:webHidden/>
                 <w:color w:val="000000" w:themeColor="text1"/>
               </w:rPr>
-              <w:t>20</w:t>
+              <w:t>19</w:t>
             </w:r>
             <w:r>
               <w:rPr>
@@ -1750,7 +1750,7 @@
                 <w:webHidden/>
                 <w:color w:val="000000" w:themeColor="text1"/>
               </w:rPr>
-              <w:t>22</w:t>
+              <w:t>21</w:t>
             </w:r>
             <w:r>
               <w:rPr>
@@ -1827,7 +1827,7 @@
                 <w:webHidden/>
                 <w:color w:val="000000" w:themeColor="text1"/>
               </w:rPr>
-              <w:t>23</w:t>
+              <w:t>22</w:t>
             </w:r>
             <w:r>
               <w:rPr>
@@ -1904,7 +1904,7 @@
                 <w:webHidden/>
                 <w:color w:val="000000" w:themeColor="text1"/>
               </w:rPr>
-              <w:t>24</w:t>
+              <w:t>23</w:t>
             </w:r>
             <w:r>
               <w:rPr>
@@ -1981,7 +1981,7 @@
                 <w:webHidden/>
                 <w:color w:val="000000" w:themeColor="text1"/>
               </w:rPr>
-              <w:t>25</w:t>
+              <w:t>24</w:t>
             </w:r>
             <w:r>
               <w:rPr>
@@ -2058,7 +2058,7 @@
                 <w:webHidden/>
                 <w:color w:val="000000" w:themeColor="text1"/>
               </w:rPr>
-              <w:t>26</w:t>
+              <w:t>25</w:t>
             </w:r>
             <w:r>
               <w:rPr>
@@ -2135,7 +2135,7 @@
                 <w:webHidden/>
                 <w:color w:val="000000" w:themeColor="text1"/>
               </w:rPr>
-              <w:t>27</w:t>
+              <w:t>26</w:t>
             </w:r>
             <w:r>
               <w:rPr>
@@ -2212,7 +2212,7 @@
                 <w:webHidden/>
                 <w:color w:val="000000" w:themeColor="text1"/>
               </w:rPr>
-              <w:t>27</w:t>
+              <w:t>26</w:t>
             </w:r>
             <w:r>
               <w:rPr>
@@ -2289,7 +2289,7 @@
                 <w:webHidden/>
                 <w:color w:val="000000" w:themeColor="text1"/>
               </w:rPr>
-              <w:t>28</w:t>
+              <w:t>27</w:t>
             </w:r>
             <w:r>
               <w:rPr>
@@ -2366,7 +2366,7 @@
                 <w:webHidden/>
                 <w:color w:val="000000" w:themeColor="text1"/>
               </w:rPr>
-              <w:t>29</w:t>
+              <w:t>28</w:t>
             </w:r>
             <w:r>
               <w:rPr>
@@ -2443,7 +2443,7 @@
                 <w:webHidden/>
                 <w:color w:val="000000" w:themeColor="text1"/>
               </w:rPr>
-              <w:t>30</w:t>
+              <w:t>29</w:t>
             </w:r>
             <w:r>
               <w:rPr>
@@ -2520,7 +2520,7 @@
                 <w:webHidden/>
                 <w:color w:val="000000" w:themeColor="text1"/>
               </w:rPr>
-              <w:t>31</w:t>
+              <w:t>30</w:t>
             </w:r>
             <w:r>
               <w:rPr>
@@ -2597,7 +2597,7 @@
                 <w:webHidden/>
                 <w:color w:val="000000" w:themeColor="text1"/>
               </w:rPr>
-              <w:t>31</w:t>
+              <w:t>30</w:t>
             </w:r>
             <w:r>
               <w:rPr>
@@ -2674,7 +2674,7 @@
                 <w:webHidden/>
                 <w:color w:val="000000" w:themeColor="text1"/>
               </w:rPr>
-              <w:t>31</w:t>
+              <w:t>30</w:t>
             </w:r>
             <w:r>
               <w:rPr>
@@ -2751,7 +2751,7 @@
                 <w:webHidden/>
                 <w:color w:val="000000" w:themeColor="text1"/>
               </w:rPr>
-              <w:t>33</w:t>
+              <w:t>31</w:t>
             </w:r>
             <w:r>
               <w:rPr>
@@ -2828,7 +2828,7 @@
                 <w:webHidden/>
                 <w:color w:val="000000" w:themeColor="text1"/>
               </w:rPr>
-              <w:t>33</w:t>
+              <w:t>32</w:t>
             </w:r>
             <w:r>
               <w:rPr>
@@ -2905,7 +2905,7 @@
                 <w:webHidden/>
                 <w:color w:val="000000" w:themeColor="text1"/>
               </w:rPr>
-              <w:t>35</w:t>
+              <w:t>33</w:t>
             </w:r>
             <w:r>
               <w:rPr>
@@ -2982,7 +2982,7 @@
                 <w:webHidden/>
                 <w:color w:val="000000" w:themeColor="text1"/>
               </w:rPr>
-              <w:t>36</w:t>
+              <w:t>34</w:t>
             </w:r>
             <w:r>
               <w:rPr>
@@ -3059,7 +3059,7 @@
                 <w:webHidden/>
                 <w:color w:val="000000" w:themeColor="text1"/>
               </w:rPr>
-              <w:t>36</w:t>
+              <w:t>35</w:t>
             </w:r>
             <w:r>
               <w:rPr>
@@ -3136,7 +3136,7 @@
                 <w:webHidden/>
                 <w:color w:val="000000" w:themeColor="text1"/>
               </w:rPr>
-              <w:t>38</w:t>
+              <w:t>36</w:t>
             </w:r>
             <w:r>
               <w:rPr>
@@ -3213,7 +3213,7 @@
                 <w:webHidden/>
                 <w:color w:val="000000" w:themeColor="text1"/>
               </w:rPr>
-              <w:t>39</w:t>
+              <w:t>37</w:t>
             </w:r>
             <w:r>
               <w:rPr>
@@ -3290,7 +3290,7 @@
                 <w:webHidden/>
                 <w:color w:val="000000" w:themeColor="text1"/>
               </w:rPr>
-              <w:t>39</w:t>
+              <w:t>38</w:t>
             </w:r>
             <w:r>
               <w:rPr>
@@ -3367,7 +3367,7 @@
                 <w:webHidden/>
                 <w:color w:val="000000" w:themeColor="text1"/>
               </w:rPr>
-              <w:t>40</w:t>
+              <w:t>38</w:t>
             </w:r>
             <w:r>
               <w:rPr>
@@ -3444,7 +3444,7 @@
                 <w:webHidden/>
                 <w:color w:val="000000" w:themeColor="text1"/>
               </w:rPr>
-              <w:t>41</w:t>
+              <w:t>39</w:t>
             </w:r>
             <w:r>
               <w:rPr>
@@ -3521,7 +3521,7 @@
                 <w:webHidden/>
                 <w:color w:val="000000" w:themeColor="text1"/>
               </w:rPr>
-              <w:t>42</w:t>
+              <w:t>40</w:t>
             </w:r>
             <w:r>
               <w:rPr>
@@ -3598,7 +3598,7 @@
                 <w:webHidden/>
                 <w:color w:val="000000" w:themeColor="text1"/>
               </w:rPr>
-              <w:t>44</w:t>
+              <w:t>42</w:t>
             </w:r>
             <w:r>
               <w:rPr>
@@ -3675,7 +3675,7 @@
                 <w:webHidden/>
                 <w:color w:val="000000" w:themeColor="text1"/>
               </w:rPr>
-              <w:t>44</w:t>
+              <w:t>42</w:t>
             </w:r>
             <w:r>
               <w:rPr>
@@ -3752,7 +3752,7 @@
                 <w:webHidden/>
                 <w:color w:val="000000" w:themeColor="text1"/>
               </w:rPr>
-              <w:t>45</w:t>
+              <w:t>43</w:t>
             </w:r>
             <w:r>
               <w:rPr>
@@ -3829,7 +3829,7 @@
                 <w:webHidden/>
                 <w:color w:val="000000" w:themeColor="text1"/>
               </w:rPr>
-              <w:t>46</w:t>
+              <w:t>44</w:t>
             </w:r>
             <w:r>
               <w:rPr>
@@ -3906,7 +3906,7 @@
                 <w:webHidden/>
                 <w:color w:val="000000" w:themeColor="text1"/>
               </w:rPr>
-              <w:t>47</w:t>
+              <w:t>45</w:t>
             </w:r>
             <w:r>
               <w:rPr>
@@ -3983,7 +3983,7 @@
                 <w:webHidden/>
                 <w:color w:val="000000" w:themeColor="text1"/>
               </w:rPr>
-              <w:t>47</w:t>
+              <w:t>45</w:t>
             </w:r>
             <w:r>
               <w:rPr>
@@ -4060,7 +4060,7 @@
                 <w:webHidden/>
                 <w:color w:val="000000" w:themeColor="text1"/>
               </w:rPr>
-              <w:t>48</w:t>
+              <w:t>46</w:t>
             </w:r>
             <w:r>
               <w:rPr>
@@ -4137,7 +4137,7 @@
                 <w:webHidden/>
                 <w:color w:val="000000" w:themeColor="text1"/>
               </w:rPr>
-              <w:t>49</w:t>
+              <w:t>47</w:t>
             </w:r>
             <w:r>
               <w:rPr>
@@ -4214,7 +4214,7 @@
                 <w:webHidden/>
                 <w:color w:val="000000" w:themeColor="text1"/>
               </w:rPr>
-              <w:t>50</w:t>
+              <w:t>47</w:t>
             </w:r>
             <w:r>
               <w:rPr>
@@ -4291,7 +4291,7 @@
                 <w:webHidden/>
                 <w:color w:val="000000" w:themeColor="text1"/>
               </w:rPr>
-              <w:t>51</w:t>
+              <w:t>49</w:t>
             </w:r>
             <w:r>
               <w:rPr>
@@ -4368,7 +4368,7 @@
                 <w:webHidden/>
                 <w:color w:val="000000" w:themeColor="text1"/>
               </w:rPr>
-              <w:t>53</w:t>
+              <w:t>50</w:t>
             </w:r>
             <w:r>
               <w:rPr>
@@ -4445,7 +4445,7 @@
                 <w:webHidden/>
                 <w:color w:val="000000" w:themeColor="text1"/>
               </w:rPr>
-              <w:t>54</w:t>
+              <w:t>52</w:t>
             </w:r>
             <w:r>
               <w:rPr>
@@ -4522,7 +4522,7 @@
                 <w:webHidden/>
                 <w:color w:val="000000" w:themeColor="text1"/>
               </w:rPr>
-              <w:t>55</w:t>
+              <w:t>53</w:t>
             </w:r>
             <w:r>
               <w:rPr>
@@ -4599,7 +4599,7 @@
                 <w:webHidden/>
                 <w:color w:val="000000" w:themeColor="text1"/>
               </w:rPr>
-              <w:t>57</w:t>
+              <w:t>54</w:t>
             </w:r>
             <w:r>
               <w:rPr>
@@ -4676,7 +4676,7 @@
                 <w:webHidden/>
                 <w:color w:val="000000" w:themeColor="text1"/>
               </w:rPr>
-              <w:t>57</w:t>
+              <w:t>55</w:t>
             </w:r>
             <w:r>
               <w:rPr>
@@ -4753,7 +4753,7 @@
                 <w:webHidden/>
                 <w:color w:val="000000" w:themeColor="text1"/>
               </w:rPr>
-              <w:t>59</w:t>
+              <w:t>56</w:t>
             </w:r>
             <w:r>
               <w:rPr>
@@ -4830,7 +4830,7 @@
                 <w:webHidden/>
                 <w:color w:val="000000" w:themeColor="text1"/>
               </w:rPr>
-              <w:t>60</w:t>
+              <w:t>57</w:t>
             </w:r>
             <w:r>
               <w:rPr>
@@ -4907,7 +4907,7 @@
                 <w:webHidden/>
                 <w:color w:val="000000" w:themeColor="text1"/>
               </w:rPr>
-              <w:t>60</w:t>
+              <w:t>58</w:t>
             </w:r>
             <w:r>
               <w:rPr>
@@ -4984,7 +4984,7 @@
                 <w:webHidden/>
                 <w:color w:val="000000" w:themeColor="text1"/>
               </w:rPr>
-              <w:t>61</w:t>
+              <w:t>59</w:t>
             </w:r>
             <w:r>
               <w:rPr>
@@ -5061,7 +5061,7 @@
                 <w:webHidden/>
                 <w:color w:val="000000" w:themeColor="text1"/>
               </w:rPr>
-              <w:t>62</w:t>
+              <w:t>59</w:t>
             </w:r>
             <w:r>
               <w:rPr>
@@ -5138,7 +5138,7 @@
                 <w:webHidden/>
                 <w:color w:val="000000" w:themeColor="text1"/>
               </w:rPr>
-              <w:t>63</w:t>
+              <w:t>60</w:t>
             </w:r>
             <w:r>
               <w:rPr>
@@ -5215,7 +5215,7 @@
                 <w:webHidden/>
                 <w:color w:val="000000" w:themeColor="text1"/>
               </w:rPr>
-              <w:t>64</w:t>
+              <w:t>61</w:t>
             </w:r>
             <w:r>
               <w:rPr>
@@ -5292,7 +5292,7 @@
                 <w:webHidden/>
                 <w:color w:val="000000" w:themeColor="text1"/>
               </w:rPr>
-              <w:t>65</w:t>
+              <w:t>62</w:t>
             </w:r>
             <w:r>
               <w:rPr>
@@ -5369,7 +5369,7 @@
                 <w:webHidden/>
                 <w:color w:val="000000" w:themeColor="text1"/>
               </w:rPr>
-              <w:t>66</w:t>
+              <w:t>63</w:t>
             </w:r>
             <w:r>
               <w:rPr>
@@ -5446,7 +5446,7 @@
                 <w:webHidden/>
                 <w:color w:val="000000" w:themeColor="text1"/>
               </w:rPr>
-              <w:t>67</w:t>
+              <w:t>64</w:t>
             </w:r>
             <w:r>
               <w:rPr>
@@ -5523,7 +5523,7 @@
                 <w:webHidden/>
                 <w:color w:val="000000" w:themeColor="text1"/>
               </w:rPr>
-              <w:t>68</w:t>
+              <w:t>65</w:t>
             </w:r>
             <w:r>
               <w:rPr>
@@ -5600,7 +5600,7 @@
                 <w:webHidden/>
                 <w:color w:val="000000" w:themeColor="text1"/>
               </w:rPr>
-              <w:t>69</w:t>
+              <w:t>66</w:t>
             </w:r>
             <w:r>
               <w:rPr>
@@ -5677,7 +5677,7 @@
                 <w:webHidden/>
                 <w:color w:val="000000" w:themeColor="text1"/>
               </w:rPr>
-              <w:t>70</w:t>
+              <w:t>67</w:t>
             </w:r>
             <w:r>
               <w:rPr>
@@ -5754,7 +5754,7 @@
                 <w:webHidden/>
                 <w:color w:val="000000" w:themeColor="text1"/>
               </w:rPr>
-              <w:t>72</w:t>
+              <w:t>68</w:t>
             </w:r>
             <w:r>
               <w:rPr>
@@ -5831,7 +5831,7 @@
                 <w:webHidden/>
                 <w:color w:val="000000" w:themeColor="text1"/>
               </w:rPr>
-              <w:t>73</w:t>
+              <w:t>69</w:t>
             </w:r>
             <w:r>
               <w:rPr>
@@ -5908,7 +5908,7 @@
                 <w:webHidden/>
                 <w:color w:val="000000" w:themeColor="text1"/>
               </w:rPr>
-              <w:t>74</w:t>
+              <w:t>70</w:t>
             </w:r>
             <w:r>
               <w:rPr>
@@ -5985,7 +5985,7 @@
                 <w:webHidden/>
                 <w:color w:val="000000" w:themeColor="text1"/>
               </w:rPr>
-              <w:t>74</w:t>
+              <w:t>71</w:t>
             </w:r>
             <w:r>
               <w:rPr>
@@ -6062,7 +6062,7 @@
                 <w:webHidden/>
                 <w:color w:val="000000" w:themeColor="text1"/>
               </w:rPr>
-              <w:t>75</w:t>
+              <w:t>72</w:t>
             </w:r>
             <w:r>
               <w:rPr>
@@ -6139,7 +6139,7 @@
                 <w:webHidden/>
                 <w:color w:val="000000" w:themeColor="text1"/>
               </w:rPr>
-              <w:t>76</w:t>
+              <w:t>72</w:t>
             </w:r>
             <w:r>
               <w:rPr>
@@ -6216,7 +6216,7 @@
                 <w:webHidden/>
                 <w:color w:val="000000" w:themeColor="text1"/>
               </w:rPr>
-              <w:t>77</w:t>
+              <w:t>73</w:t>
             </w:r>
             <w:r>
               <w:rPr>
@@ -6293,7 +6293,7 @@
                 <w:webHidden/>
                 <w:color w:val="000000" w:themeColor="text1"/>
               </w:rPr>
-              <w:t>78</w:t>
+              <w:t>74</w:t>
             </w:r>
             <w:r>
               <w:rPr>
@@ -6370,7 +6370,7 @@
                 <w:webHidden/>
                 <w:color w:val="000000" w:themeColor="text1"/>
               </w:rPr>
-              <w:t>78</w:t>
+              <w:t>75</w:t>
             </w:r>
             <w:r>
               <w:rPr>
@@ -6447,7 +6447,7 @@
                 <w:webHidden/>
                 <w:color w:val="000000" w:themeColor="text1"/>
               </w:rPr>
-              <w:t>79</w:t>
+              <w:t>76</w:t>
             </w:r>
             <w:r>
               <w:rPr>
@@ -6524,7 +6524,7 @@
                 <w:webHidden/>
                 <w:color w:val="000000" w:themeColor="text1"/>
               </w:rPr>
-              <w:t>81</w:t>
+              <w:t>77</w:t>
             </w:r>
             <w:r>
               <w:rPr>
@@ -6601,7 +6601,7 @@
                 <w:webHidden/>
                 <w:color w:val="000000" w:themeColor="text1"/>
               </w:rPr>
-              <w:t>82</w:t>
+              <w:t>78</w:t>
             </w:r>
             <w:r>
               <w:rPr>
@@ -6678,7 +6678,7 @@
                 <w:webHidden/>
                 <w:color w:val="000000" w:themeColor="text1"/>
               </w:rPr>
-              <w:t>83</w:t>
+              <w:t>79</w:t>
             </w:r>
             <w:r>
               <w:rPr>
@@ -6755,7 +6755,7 @@
                 <w:webHidden/>
                 <w:color w:val="000000" w:themeColor="text1"/>
               </w:rPr>
-              <w:t>84</w:t>
+              <w:t>80</w:t>
             </w:r>
             <w:r>
               <w:rPr>
@@ -6832,7 +6832,7 @@
                 <w:webHidden/>
                 <w:color w:val="000000" w:themeColor="text1"/>
               </w:rPr>
-              <w:t>85</w:t>
+              <w:t>81</w:t>
             </w:r>
             <w:r>
               <w:rPr>
@@ -6909,7 +6909,7 @@
                 <w:webHidden/>
                 <w:color w:val="000000" w:themeColor="text1"/>
               </w:rPr>
-              <w:t>86</w:t>
+              <w:t>82</w:t>
             </w:r>
             <w:r>
               <w:rPr>
@@ -6986,7 +6986,7 @@
                 <w:webHidden/>
                 <w:color w:val="000000" w:themeColor="text1"/>
               </w:rPr>
-              <w:t>87</w:t>
+              <w:t>83</w:t>
             </w:r>
             <w:r>
               <w:rPr>
@@ -7063,7 +7063,7 @@
                 <w:webHidden/>
                 <w:color w:val="000000" w:themeColor="text1"/>
               </w:rPr>
-              <w:t>88</w:t>
+              <w:t>84</w:t>
             </w:r>
             <w:r>
               <w:rPr>
@@ -7140,7 +7140,7 @@
                 <w:webHidden/>
                 <w:color w:val="000000" w:themeColor="text1"/>
               </w:rPr>
-              <w:t>89</w:t>
+              <w:t>85</w:t>
             </w:r>
             <w:r>
               <w:rPr>
@@ -7217,7 +7217,7 @@
                 <w:webHidden/>
                 <w:color w:val="000000" w:themeColor="text1"/>
               </w:rPr>
-              <w:t>90</w:t>
+              <w:t>86</w:t>
             </w:r>
             <w:r>
               <w:rPr>
@@ -7294,7 +7294,7 @@
                 <w:webHidden/>
                 <w:color w:val="000000" w:themeColor="text1"/>
               </w:rPr>
-              <w:t>91</w:t>
+              <w:t>87</w:t>
             </w:r>
             <w:r>
               <w:rPr>
@@ -7371,7 +7371,7 @@
                 <w:webHidden/>
                 <w:color w:val="000000" w:themeColor="text1"/>
               </w:rPr>
-              <w:t>93</w:t>
+              <w:t>88</w:t>
             </w:r>
             <w:r>
               <w:rPr>
@@ -7847,7 +7847,6 @@
           <w:bCs/>
           <w:color w:val="000000" w:themeColor="text1"/>
         </w:rPr>
-        <w:lastRenderedPageBreak/>
         <w:t>Zachowaj spokój:</w:t>
       </w:r>
       <w:r>
@@ -7968,6 +7967,7 @@
           <w:bCs/>
           <w:color w:val="000000" w:themeColor="text1"/>
         </w:rPr>
+        <w:lastRenderedPageBreak/>
         <w:t>Podparcie stóp:</w:t>
       </w:r>
       <w:r>
@@ -8249,7 +8249,6 @@
         <w:rPr>
           <w:color w:val="000000" w:themeColor="text1"/>
         </w:rPr>
-        <w:lastRenderedPageBreak/>
         <w:t>Karmienie - kubek otwarty 3 kroki</w:t>
       </w:r>
       <w:bookmarkEnd w:id="4"/>
@@ -8296,6 +8295,7 @@
         <w:rPr>
           <w:color w:val="000000" w:themeColor="text1"/>
         </w:rPr>
+        <w:lastRenderedPageBreak/>
         <w:t>Jaki kubek wybrać?</w:t>
       </w:r>
     </w:p>
@@ -8598,7 +8598,6 @@
           <w:bCs/>
           <w:color w:val="000000" w:themeColor="text1"/>
         </w:rPr>
-        <w:lastRenderedPageBreak/>
         <w:t>Zbyt duże łyżeczki:</w:t>
       </w:r>
       <w:r>
@@ -8675,6 +8674,7 @@
         <w:rPr>
           <w:color w:val="000000" w:themeColor="text1"/>
         </w:rPr>
+        <w:lastRenderedPageBreak/>
         <w:t>Kolejnym błędem jest podawanie jedzenia pod “stromym” kątem, z góry (np. gdy dorosły stoi lub siedzi wyżej niż dziecko).</w:t>
       </w:r>
     </w:p>
@@ -9051,7 +9051,6 @@
           <w:bCs/>
           <w:color w:val="000000" w:themeColor="text1"/>
         </w:rPr>
-        <w:lastRenderedPageBreak/>
         <w:t>Podawaj łyżeczkę na wprost (poziomo):</w:t>
       </w:r>
       <w:r>
@@ -9166,6 +9165,7 @@
           <w:bCs/>
           <w:color w:val="000000" w:themeColor="text1"/>
         </w:rPr>
+        <w:lastRenderedPageBreak/>
         <w:t>Metoda na dwie łyżeczki (gdy dziecko chce jeść samo):</w:t>
       </w:r>
       <w:r>
@@ -9465,7 +9465,6 @@
         <w:rPr>
           <w:color w:val="000000" w:themeColor="text1"/>
         </w:rPr>
-        <w:lastRenderedPageBreak/>
         <w:t>Zalety łyżeczek dozujących</w:t>
       </w:r>
     </w:p>
@@ -9598,6 +9597,7 @@
         <w:rPr>
           <w:color w:val="000000" w:themeColor="text1"/>
         </w:rPr>
+        <w:lastRenderedPageBreak/>
         <w:t>Radzą sobie zarówno z purée, jak i jedzeniem rozgniecionym (mashable food), więc posłużą znacznie dłużej.</w:t>
       </w:r>
     </w:p>
@@ -9849,7 +9849,6 @@
           <w:bCs/>
           <w:color w:val="000000" w:themeColor="text1"/>
         </w:rPr>
-        <w:lastRenderedPageBreak/>
         <w:t>1. Kulki masła orzechowego (i innych maseł orzechowych)</w:t>
       </w:r>
       <w:r>
@@ -9924,6 +9923,7 @@
           <w:bCs/>
           <w:color w:val="000000" w:themeColor="text1"/>
         </w:rPr>
+        <w:lastRenderedPageBreak/>
         <w:t>Rozwiązanie:</w:t>
       </w:r>
       <w:r>
@@ -10150,14 +10150,7 @@
         <w:rPr>
           <w:color w:val="000000" w:themeColor="text1"/>
         </w:rPr>
-        <w:t xml:space="preserve"> Zapewnienie bezpieczeństwa dziecka podczas jedzenia obejmuje również upewnienie się, że jest ono dobrze podparte w krzesełku do karmienia. Wiele krzesełek jest zaprojektowanych dla większych dzieci i może być za duże dla niemowląt, co prowadzi do dyskomfortu i rozproszenia uwagi podczas jedzenia. Aby zapewnić dziecku wygodę i bezpieczeństwo, kluczowe jest dostosowanie </w:t>
-      </w:r>
-      <w:r>
-        <w:rPr>
-          <w:color w:val="000000" w:themeColor="text1"/>
-        </w:rPr>
-        <w:lastRenderedPageBreak/>
-        <w:t>krzesełka do jego rozmiaru i wzrostu. Może to pomóc mu skupić się na ważnym zadaniu jedzenia, zmniejszając ryzyko zadławienia i promując zdrowsze nawyki żywieniowe w przyszłości.</w:t>
+        <w:t xml:space="preserve"> Zapewnienie bezpieczeństwa dziecka podczas jedzenia obejmuje również upewnienie się, że jest ono dobrze podparte w krzesełku do karmienia. Wiele krzesełek jest zaprojektowanych dla większych dzieci i może być za duże dla niemowląt, co prowadzi do dyskomfortu i rozproszenia uwagi podczas jedzenia. Aby zapewnić dziecku wygodę i bezpieczeństwo, kluczowe jest dostosowanie krzesełka do jego rozmiaru i wzrostu. Może to pomóc mu skupić się na ważnym zadaniu jedzenia, zmniejszając ryzyko zadławienia i promując zdrowsze nawyki żywieniowe w przyszłości.</w:t>
       </w:r>
     </w:p>
     <w:p>
@@ -10280,6 +10273,7 @@
         <w:rPr>
           <w:color w:val="000000" w:themeColor="text1"/>
         </w:rPr>
+        <w:lastRenderedPageBreak/>
         <w:t>Powodują najwięcej śmiertelnych zadławień. Cylindryczny kształt idealnie pasuje do średnicy dróg oddechowych dziecka, a gładka skórka ułatwia ześlizgnięcie się.</w:t>
       </w:r>
     </w:p>
@@ -10767,7 +10761,6 @@
           <w:bCs/>
           <w:color w:val="000000" w:themeColor="text1"/>
         </w:rPr>
-        <w:lastRenderedPageBreak/>
         <w:t>Mit odbijania (bekania) u niemowląt</w:t>
       </w:r>
     </w:p>
@@ -10950,6 +10943,7 @@
           <w:bCs/>
           <w:color w:val="000000" w:themeColor="text1"/>
         </w:rPr>
+        <w:lastRenderedPageBreak/>
         <w:t>Wpływ na płacz i drażliwość (fussiness):</w:t>
       </w:r>
       <w:r>
@@ -11212,7 +11206,6 @@
           <w:bCs/>
           <w:color w:val="000000" w:themeColor="text1"/>
         </w:rPr>
-        <w:lastRenderedPageBreak/>
         <w:t>Problem z koordynacją ręka-oko:</w:t>
       </w:r>
       <w:r>
@@ -11397,6 +11390,7 @@
         <w:rPr>
           <w:color w:val="000000" w:themeColor="text1"/>
         </w:rPr>
+        <w:lastRenderedPageBreak/>
         <w:t>Jak skorygować krzesełko do karmienia</w:t>
       </w:r>
     </w:p>
@@ -11860,7 +11854,6 @@
           <w:bCs/>
           <w:color w:val="000000" w:themeColor="text1"/>
         </w:rPr>
-        <w:lastRenderedPageBreak/>
         <w:t>Dopasowanie:</w:t>
       </w:r>
       <w:r>
@@ -12054,7 +12047,14 @@
         <w:rPr>
           <w:color w:val="000000" w:themeColor="text1"/>
         </w:rPr>
-        <w:t xml:space="preserve"> (nieufności wobec nowych pokarmów), która osiąga szczyt między 2. a 6. rokiem życia. Aby dziecko przezwyciężyło tę niechęć, musi doświadczyć nowego jedzenia w jego autentycznej formie: zobaczyć, powąchać i dotknąć. Jeśli warzywa są zawsze ukryte, dziecko nie rozpozna ani nie doceni ich prawdziwego wyglądu, zapachu, tekstury ani smaku, co zmniejsza szanse, że w przyszłości wybierze je do jedzenia.</w:t>
+        <w:t xml:space="preserve"> (nieufności wobec nowych pokarmów), która osiąga szczyt między 2. a 6. rokiem życia. Aby dziecko przezwyciężyło tę niechęć, musi doświadczyć nowego jedzenia w jego autentycznej formie: zobaczyć, powąchać i dotknąć. Jeśli warzywa są zawsze ukryte, dziecko nie rozpozna ani nie </w:t>
+      </w:r>
+      <w:r>
+        <w:rPr>
+          <w:color w:val="000000" w:themeColor="text1"/>
+        </w:rPr>
+        <w:lastRenderedPageBreak/>
+        <w:t>doceni ich prawdziwego wyglądu, zapachu, tekstury ani smaku, co zmniejsza szanse, że w przyszłości wybierze je do jedzenia.</w:t>
       </w:r>
     </w:p>
     <w:p>
@@ -12324,7 +12324,6 @@
         <w:rPr>
           <w:color w:val="000000" w:themeColor="text1"/>
         </w:rPr>
-        <w:lastRenderedPageBreak/>
         <w:t>Zanim dziecko skończy osiem miesięcy, zrzucanie jedzenia jest prawdopodobnie przypadkowe. Przed tym wiekiem dzieci nie mają jeszcze dobrze rozwiniętego chwytu ani umiejętności celowego puszczania przedmiotów. Po ósmym miesiącu życia, takie zachowanie ma już konkretną przyczynę.</w:t>
       </w:r>
     </w:p>
@@ -12464,7 +12463,14 @@
         <w:rPr>
           <w:color w:val="000000" w:themeColor="text1"/>
         </w:rPr>
-        <w:t>Problemem jest nasza reakcja. Gdy dziecko rzuca jedzenie, my reagujemy – często w sposób bardzo energiczny i animowany. Mówimy “Stop! Nie rzucaj jedzenia!”, machamy rękami, podbiegamy i poświęcamy dziecku mnóstwo uwagi. W ten sposób niechcący wzmacniamy to zachowanie. Dziecko widzi tylko wysoką tonację głosu, dużo ruchu i animowaną twarz, co odbiera jako świetną zabawę. I cykl się zamyka.</w:t>
+        <w:t xml:space="preserve">Problemem jest nasza reakcja. Gdy dziecko rzuca jedzenie, my reagujemy – często w sposób bardzo energiczny i animowany. Mówimy “Stop! Nie rzucaj jedzenia!”, machamy rękami, podbiegamy i poświęcamy dziecku </w:t>
+      </w:r>
+      <w:r>
+        <w:rPr>
+          <w:color w:val="000000" w:themeColor="text1"/>
+        </w:rPr>
+        <w:lastRenderedPageBreak/>
+        <w:t>mnóstwo uwagi. W ten sposób niechcący wzmacniamy to zachowanie. Dziecko widzi tylko wysoką tonację głosu, dużo ruchu i animowaną twarz, co odbiera jako świetną zabawę. I cykl się zamyka.</w:t>
       </w:r>
     </w:p>
     <w:p>
@@ -12692,7 +12698,6 @@
         <w:rPr>
           <w:color w:val="000000" w:themeColor="text1"/>
         </w:rPr>
-        <w:lastRenderedPageBreak/>
         <w:t>Oto sześć powszechnych błędów, których należy unikać:</w:t>
       </w:r>
     </w:p>
@@ -12832,7 +12837,14 @@
         <w:rPr>
           <w:color w:val="000000" w:themeColor="text1"/>
         </w:rPr>
-        <w:t xml:space="preserve"> Rodzice, martwiąc się, że dziecko zjadło za mało, często próbują “przemycić” jeszcze kilka kęsów, gdy dziecko się śmieje lub ma uchylone usta. Kiedy dziecko wyraźnie sygnalizuje, że jest nasycone – na przykład kręcąc głową, odchylając się do tyłu, tracąc zainteresowanie jedzeniem lub zaciskając usta – należy to uszanować i przestać karmić. Zmuszanie do jedzenia wywołuje u dziecka niepokój, a niepokój tłumi apetyt. Może to prowadzić do lęku przed jedzeniem i zaburzyć naturalną zdolność dziecka do samoregulacji głodu, co w przyszłości grozi problemami z wagą. Rolą rodzica jest zapewnienie bezpiecznego jedzenia; rolą dziecka jest decydowanie, ile tego jedzenia zje.</w:t>
+        <w:t xml:space="preserve"> Rodzice, martwiąc się, że dziecko zjadło za mało, często próbują “przemycić” jeszcze kilka kęsów, gdy dziecko się śmieje lub ma uchylone usta. Kiedy dziecko wyraźnie sygnalizuje, że jest nasycone – na przykład kręcąc głową, odchylając się do tyłu, tracąc zainteresowanie jedzeniem lub zaciskając usta – należy to uszanować i przestać karmić. </w:t>
+      </w:r>
+      <w:r>
+        <w:rPr>
+          <w:color w:val="000000" w:themeColor="text1"/>
+        </w:rPr>
+        <w:lastRenderedPageBreak/>
+        <w:t>Zmuszanie do jedzenia wywołuje u dziecka niepokój, a niepokój tłumi apetyt. Może to prowadzić do lęku przed jedzeniem i zaburzyć naturalną zdolność dziecka do samoregulacji głodu, co w przyszłości grozi problemami z wagą. Rolą rodzica jest zapewnienie bezpiecznego jedzenia; rolą dziecka jest decydowanie, ile tego jedzenia zje.</w:t>
       </w:r>
     </w:p>
     <w:p>
@@ -12974,14 +12986,7 @@
         <w:rPr>
           <w:color w:val="000000" w:themeColor="text1"/>
         </w:rPr>
-        <w:t xml:space="preserve"> Wprowadzenie pokarmów stałych nie sprawi, że dziecko przestanie budzić się w nocy. Między 3. a 5. miesiącem życia zmienia się wzorzec snu dziecka i </w:t>
-      </w:r>
-      <w:r>
-        <w:rPr>
-          <w:color w:val="000000" w:themeColor="text1"/>
-        </w:rPr>
-        <w:lastRenderedPageBreak/>
-        <w:t>zaczyna się ono wybudzać między cyklami snu. Jeśli nie potrafi samodzielnie zasnąć, będzie wzywać rodzica. To kwestia rozwoju snu, a nie głodu.</w:t>
+        <w:t xml:space="preserve"> Wprowadzenie pokarmów stałych nie sprawi, że dziecko przestanie budzić się w nocy. Między 3. a 5. miesiącem życia zmienia się wzorzec snu dziecka i zaczyna się ono wybudzać między cyklami snu. Jeśli nie potrafi samodzielnie zasnąć, będzie wzywać rodzica. To kwestia rozwoju snu, a nie głodu.</w:t>
       </w:r>
     </w:p>
     <w:p>
@@ -13285,6 +13290,7 @@
         <w:rPr>
           <w:color w:val="000000" w:themeColor="text1"/>
         </w:rPr>
+        <w:lastRenderedPageBreak/>
         <w:t>Karmienie - stałe pokarmy dziecko nie chce jeść</w:t>
       </w:r>
       <w:bookmarkEnd w:id="50"/>
@@ -13436,7 +13442,6 @@
         <w:rPr>
           <w:color w:val="000000" w:themeColor="text1"/>
         </w:rPr>
-        <w:lastRenderedPageBreak/>
         <w:t>Używaj krzesełka do karmienia</w:t>
       </w:r>
     </w:p>
@@ -13647,7 +13652,14 @@
         <w:rPr>
           <w:color w:val="000000" w:themeColor="text1"/>
         </w:rPr>
-        <w:t xml:space="preserve"> Nigdy nie zeskrobuj jedzenia z brody dziecka łyżeczką po każdym kęsie. To bardzo nieprzyjemne uczucie (wyobraź sobie, że ktoś robi to tobie). Twarz dziecka wycieramy mokrą myjką lub ręcznikiem </w:t>
+        <w:t xml:space="preserve"> Nigdy nie zeskrobuj </w:t>
+      </w:r>
+      <w:r>
+        <w:rPr>
+          <w:color w:val="000000" w:themeColor="text1"/>
+        </w:rPr>
+        <w:lastRenderedPageBreak/>
+        <w:t xml:space="preserve">jedzenia z brody dziecka łyżeczką po każdym kęsie. To bardzo nieprzyjemne uczucie (wyobraź sobie, że ktoś robi to tobie). Twarz dziecka wycieramy mokrą myjką lub ręcznikiem </w:t>
       </w:r>
       <w:r>
         <w:rPr>
@@ -13793,7 +13805,6 @@
           <w:bCs/>
           <w:color w:val="000000" w:themeColor="text1"/>
         </w:rPr>
-        <w:lastRenderedPageBreak/>
         <w:t>Jak to robić:</w:t>
       </w:r>
       <w:r>
@@ -14180,6 +14191,7 @@
           <w:bCs/>
           <w:color w:val="000000" w:themeColor="text1"/>
         </w:rPr>
+        <w:lastRenderedPageBreak/>
         <w:t>Combo feeding (Metoda mieszana):</w:t>
       </w:r>
       <w:r>
@@ -14390,7 +14402,6 @@
           <w:bCs/>
           <w:color w:val="000000" w:themeColor="text1"/>
         </w:rPr>
-        <w:lastRenderedPageBreak/>
         <w:t>Mata ochronna (Splash mat):</w:t>
       </w:r>
       <w:r>
@@ -14885,6 +14896,7 @@
           <w:color w:val="000000" w:themeColor="text1"/>
           <w:lang w:val="en-GB"/>
         </w:rPr>
+        <w:lastRenderedPageBreak/>
         <w:t>Karmienie - stałe pokarmy wprowadzanie</w:t>
       </w:r>
       <w:bookmarkEnd w:id="65"/>
@@ -14961,7 +14973,6 @@
         <w:rPr>
           <w:color w:val="000000" w:themeColor="text1"/>
         </w:rPr>
-        <w:lastRenderedPageBreak/>
         <w:t>Istnieją również inne przyczyny wywoływania odruchu wymiotnego:</w:t>
       </w:r>
     </w:p>
@@ -15193,6 +15204,7 @@
           <w:bCs/>
           <w:color w:val="000000" w:themeColor="text1"/>
         </w:rPr>
+        <w:lastRenderedPageBreak/>
         <w:t>Dlaczego to błąd:</w:t>
       </w:r>
       <w:r>
@@ -15327,7 +15339,6 @@
           <w:bCs/>
           <w:color w:val="000000" w:themeColor="text1"/>
         </w:rPr>
-        <w:lastRenderedPageBreak/>
         <w:t>Co robić zamiast tego:</w:t>
       </w:r>
       <w:r>
@@ -15801,6 +15812,7 @@
         <w:rPr>
           <w:color w:val="000000" w:themeColor="text1"/>
         </w:rPr>
+        <w:lastRenderedPageBreak/>
         <w:t>Karmienie - wybredny jedz jedna zmiana</w:t>
       </w:r>
       <w:bookmarkEnd w:id="69"/>
@@ -15881,7 +15893,6 @@
         <w:rPr>
           <w:color w:val="000000" w:themeColor="text1"/>
         </w:rPr>
-        <w:lastRenderedPageBreak/>
         <w:t>Kluczem do sukcesu jest wprowadzenie “talerzyka edukacyjnego” – małego, dodatkowego talerzyka umieszczonego obok głównego talerza dziecka.</w:t>
       </w:r>
     </w:p>
@@ -16319,6 +16330,7 @@
         <w:rPr>
           <w:color w:val="000000" w:themeColor="text1"/>
         </w:rPr>
+        <w:lastRenderedPageBreak/>
         <w:t>Powtarzanie tego schematu może prowadzić do trwałych negatywnych skojarzeń z jedzeniem, niechęci do próbowania nowych potraw i problemów z wykształceniem zdrowej relacji z jedzeniem.</w:t>
       </w:r>
     </w:p>
@@ -16376,7 +16388,6 @@
         <w:rPr>
           <w:color w:val="000000" w:themeColor="text1"/>
         </w:rPr>
-        <w:lastRenderedPageBreak/>
         <w:t>1. Unikaj karmienia siłowego</w:t>
       </w:r>
     </w:p>
@@ -16663,6 +16674,7 @@
         <w:rPr>
           <w:color w:val="000000" w:themeColor="text1"/>
         </w:rPr>
+        <w:lastRenderedPageBreak/>
         <w:t>Drugi błąd to przegrzewanie pokoju. Wbrew intuicji, zbyt ciepły pokój utrudnia dziecku zaśnięcie i utrzymanie snu. Aby zasnąć, wewnętrzna temperatura ciała dziecka musi spaść o około 1°C. Ten spadek jest kluczowym sygnałem dla mózgu, by zaczął produkować melatoninę, czyli hormon snu. Zbyt wysoka temperatura w pokoju walczy z tą naturalną biologią. Idealna temperatura do snu dla dziecka powinna wynosić od 18 do 22°C.</w:t>
       </w:r>
     </w:p>
@@ -16677,14 +16689,7 @@
         <w:rPr>
           <w:color w:val="000000" w:themeColor="text1"/>
         </w:rPr>
-        <w:t xml:space="preserve">Trzeci błąd to niespójne pory pobudki, zwłaszcza pozwalanie dziecku na dłuższe spanie rano po trudnej nocy. To dezorientuje wewnętrzny zegar biologiczny dziecka, czyli jego rytm dobowy. Rytm dobowy dziecka jest naturalnie </w:t>
-      </w:r>
-      <w:r>
-        <w:rPr>
-          <w:color w:val="000000" w:themeColor="text1"/>
-        </w:rPr>
-        <w:lastRenderedPageBreak/>
-        <w:t xml:space="preserve">nieco dłuższy niż 24 godziny i musi być codziennie “resetowany”. Niespójne pory wstawania działają jak ciągły </w:t>
+        <w:t xml:space="preserve">Trzeci błąd to niespójne pory pobudki, zwłaszcza pozwalanie dziecku na dłuższe spanie rano po trudnej nocy. To dezorientuje wewnętrzny zegar biologiczny dziecka, czyli jego rytm dobowy. Rytm dobowy dziecka jest naturalnie nieco dłuższy niż 24 godziny i musi być codziennie “resetowany”. Niespójne pory wstawania działają jak ciągły </w:t>
       </w:r>
       <w:r>
         <w:rPr>
@@ -17036,7 +17041,14 @@
         <w:rPr>
           <w:color w:val="000000" w:themeColor="text1"/>
         </w:rPr>
-        <w:t xml:space="preserve"> zostały wycofane z rynku po tym, jak powiązano je ze zgonami niemowląt. Spanie pod kątem, nawet niewielkim, zwiększa ryzyko asfiksji pozycyjnej, ponieważ głowa dziecka może opadnąć do przodu, blokując drogi oddechowe. Komisja ds. Bezpieczeństwa Produktów Konsumenckich (CPSC) stwierdziła, że żadna nachylona powierzchnia nie jest bezpieczna do snu niemowląt.</w:t>
+        <w:t xml:space="preserve"> zostały wycofane z rynku po tym, jak powiązano je ze zgonami niemowląt. Spanie pod kątem, nawet niewielkim, zwiększa ryzyko asfiksji </w:t>
+      </w:r>
+      <w:r>
+        <w:rPr>
+          <w:color w:val="000000" w:themeColor="text1"/>
+        </w:rPr>
+        <w:lastRenderedPageBreak/>
+        <w:t>pozycyjnej, ponieważ głowa dziecka może opadnąć do przodu, blokując drogi oddechowe. Komisja ds. Bezpieczeństwa Produktów Konsumenckich (CPSC) stwierdziła, że żadna nachylona powierzchnia nie jest bezpieczna do snu niemowląt.</w:t>
       </w:r>
     </w:p>
     <w:p>
@@ -17056,7 +17068,6 @@
           <w:bCs/>
           <w:color w:val="000000" w:themeColor="text1"/>
         </w:rPr>
-        <w:lastRenderedPageBreak/>
         <w:t>Co zamiast tego?</w:t>
       </w:r>
       <w:r>
@@ -17336,14 +17347,14 @@
         <w:rPr>
           <w:color w:val="000000" w:themeColor="text1"/>
         </w:rPr>
-        <w:t xml:space="preserve"> Sypialnia powinna być cicha. Oczywiście nie da się zachować absolutnej ciszy przez cały czas drzemki. Warto rozważyć użycie maszyny do białego szumu (white noise machine). </w:t>
+        <w:t xml:space="preserve"> Sypialnia powinna być cicha. Oczywiście nie da się zachować absolutnej ciszy przez cały czas drzemki. Warto rozważyć użycie maszyny do białego szumu (white </w:t>
       </w:r>
       <w:r>
         <w:rPr>
           <w:color w:val="000000" w:themeColor="text1"/>
         </w:rPr>
         <w:lastRenderedPageBreak/>
-        <w:t>Generuje ona stały dźwięk (np. szum radiowy lub wodospad), który zasadniczo blokuje inne dźwięki domowe. Dzięki temu dziecko nie zostanie zaskoczone nagłymi, głośnymi hałasami, które mogłyby je obudzić. A jeśli obudzi się między cyklami snu, nie usłyszy telewizora ani rozmów i nie pomyśli, że chce dołączyć, co pomoże mu wrócić do snu.</w:t>
+        <w:t>noise machine). Generuje ona stały dźwięk (np. szum radiowy lub wodospad), który zasadniczo blokuje inne dźwięki domowe. Dzięki temu dziecko nie zostanie zaskoczone nagłymi, głośnymi hałasami, które mogłyby je obudzić. A jeśli obudzi się między cyklami snu, nie usłyszy telewizora ani rozmów i nie pomyśli, że chce dołączyć, co pomoże mu wrócić do snu.</w:t>
       </w:r>
     </w:p>
     <w:p>
@@ -17663,7 +17674,6 @@
           <w:bCs/>
           <w:color w:val="000000" w:themeColor="text1"/>
         </w:rPr>
-        <w:lastRenderedPageBreak/>
         <w:t>Nauka samodzielnego zasypiania:</w:t>
       </w:r>
       <w:r>
@@ -17688,6 +17698,7 @@
         <w:rPr>
           <w:color w:val="000000" w:themeColor="text1"/>
         </w:rPr>
+        <w:lastRenderedPageBreak/>
         <w:t>Jest to szczególnie krytyczne nad ranem, gdy presja snu jest niska. O ile o 1:00 w nocy łatwo ponownie uśpić dziecko dzięki wysokiej presji snu, o 5:00 rano, gdy organizm jest wypoczęty, ponowne uśpienie dziecka przyzwyczajonego do pomocy rodzica staje się niemożliwe.</w:t>
       </w:r>
     </w:p>
@@ -18057,14 +18068,7 @@
         <w:rPr>
           <w:color w:val="000000" w:themeColor="text1"/>
         </w:rPr>
-        <w:t xml:space="preserve"> Jeśli dziecko zasnęło w bujaczku, leżaczku, huśtawce lub foteliku samochodowym (po zakończeniu jazdy), należy je obudzić. Gdy dziecko śpi w tych urządzeniach, jest ułożone pod kątem, co stwarza ryzyko. Jego głowa może opaść do przodu, dociskając brodę do klatki piersiowej, co może zablokować drogi oddechowe i uniemożliwić prawidłowy przepływ powietrza. Jest to określane jako “positional asphyxiation” (asfiksja pozycyjna). Ten stan jest cichy i nie zawsze zauważalny, </w:t>
-      </w:r>
-      <w:r>
-        <w:rPr>
-          <w:color w:val="000000" w:themeColor="text1"/>
-        </w:rPr>
-        <w:lastRenderedPageBreak/>
-        <w:t>nawet jeśli obserwujesz dziecko. Należy delikatnie obudzić dziecko lub przenieść je do bezpiecznego miejsca snu, takiego jak łóżeczko lub kołyska z twardym, płaskim materacem.</w:t>
+        <w:t xml:space="preserve"> Jeśli dziecko zasnęło w bujaczku, leżaczku, huśtawce lub foteliku samochodowym (po zakończeniu jazdy), należy je obudzić. Gdy dziecko śpi w tych urządzeniach, jest ułożone pod kątem, co stwarza ryzyko. Jego głowa może opaść do przodu, dociskając brodę do klatki piersiowej, co może zablokować drogi oddechowe i uniemożliwić prawidłowy przepływ powietrza. Jest to określane jako “positional asphyxiation” (asfiksja pozycyjna). Ten stan jest cichy i nie zawsze zauważalny, nawet jeśli obserwujesz dziecko. Należy delikatnie obudzić dziecko lub przenieść je do bezpiecznego miejsca snu, takiego jak łóżeczko lub kołyska z twardym, płaskim materacem.</w:t>
       </w:r>
     </w:p>
     <w:p>
@@ -18108,6 +18112,7 @@
           <w:bCs/>
           <w:color w:val="000000" w:themeColor="text1"/>
         </w:rPr>
+        <w:lastRenderedPageBreak/>
         <w:t>Dziecko myli dzień z nocą (powyżej 6. tygodnia życia)</w:t>
       </w:r>
       <w:r>
@@ -18354,7 +18359,6 @@
           <w:bCs/>
           <w:color w:val="000000" w:themeColor="text1"/>
         </w:rPr>
-        <w:lastRenderedPageBreak/>
         <w:t>Cisza:</w:t>
       </w:r>
       <w:r>
@@ -18403,6 +18407,7 @@
         <w:rPr>
           <w:color w:val="000000" w:themeColor="text1"/>
         </w:rPr>
+        <w:lastRenderedPageBreak/>
         <w:t>2. Wprowadź rutynę przed drzemką</w:t>
       </w:r>
     </w:p>
@@ -18719,14 +18724,7 @@
         <w:rPr>
           <w:color w:val="000000" w:themeColor="text1"/>
         </w:rPr>
-        <w:t xml:space="preserve"> Aby połączyć cykle snu, dziecko musi zbudować odpowiednią presję senną (zmęczenie) podczas czuwania. Jeśli dziecko jest zmęczone tylko trochę, zaśnie, ale obudzi się po jednym </w:t>
-      </w:r>
-      <w:r>
-        <w:rPr>
-          <w:color w:val="000000" w:themeColor="text1"/>
-        </w:rPr>
-        <w:lastRenderedPageBreak/>
-        <w:t>cyklu (ok. 30-45 minut), gdy pierwsza fala zmęczenia minie. Należy pilnować odpowiednich dla wieku czasów czuwania, aby dziecko było wystarczająco zmęczone na dłuższą drzemkę.</w:t>
+        <w:t xml:space="preserve"> Aby połączyć cykle snu, dziecko musi zbudować odpowiednią presję senną (zmęczenie) podczas czuwania. Jeśli dziecko jest zmęczone tylko trochę, zaśnie, ale obudzi się po jednym cyklu (ok. 30-45 minut), gdy pierwsza fala zmęczenia minie. Należy pilnować odpowiednich dla wieku czasów czuwania, aby dziecko było wystarczająco zmęczone na dłuższą drzemkę.</w:t>
       </w:r>
     </w:p>
     <w:p>
@@ -18812,6 +18810,7 @@
         <w:rPr>
           <w:color w:val="000000" w:themeColor="text1"/>
         </w:rPr>
+        <w:lastRenderedPageBreak/>
         <w:t>Chłodny.</w:t>
       </w:r>
     </w:p>
@@ -19251,7 +19250,6 @@
           <w:bCs/>
           <w:color w:val="000000" w:themeColor="text1"/>
         </w:rPr>
-        <w:lastRenderedPageBreak/>
         <w:t>5. Pozycjonery snu (kokony, gniazda)</w:t>
       </w:r>
       <w:r>
@@ -19419,6 +19417,7 @@
           <w:color w:val="000000" w:themeColor="text1"/>
           <w:lang w:val="en-GB"/>
         </w:rPr>
+        <w:lastRenderedPageBreak/>
         <w:t>Sen - możliwe przyczyny zakłóceń</w:t>
       </w:r>
       <w:bookmarkEnd w:id="101"/>
@@ -19739,7 +19738,6 @@
         <w:rPr>
           <w:color w:val="000000" w:themeColor="text1"/>
         </w:rPr>
-        <w:lastRenderedPageBreak/>
         <w:t>Wideo omawia trzy popularne produkty dla niemowląt, które stwarzają ryzyko uduszenia i śmierci łóżeczkowej (SIDS), jeśli są używane do spania bez nadzoru lub przez długi czas. Choć mogą wydawać się pomocne, nie są przeznaczone do bezpiecznego snu niemowląt.</w:t>
       </w:r>
     </w:p>
@@ -19888,6 +19886,7 @@
         <w:rPr>
           <w:color w:val="000000" w:themeColor="text1"/>
         </w:rPr>
+        <w:lastRenderedPageBreak/>
         <w:t>Statystyki z lat 2004-2014 (US National Center for Fatality Review and Prevention) pokazują, że spośród zgonów związanych ze snem, znaczna część miała miejsce w urządzeniach do siedzenia, z czego większość w fotelikach samochodowych (ponad połowa tych przypadków zdarzyła się w domu).</w:t>
       </w:r>
     </w:p>
@@ -20185,7 +20184,6 @@
           <w:color w:val="000000" w:themeColor="text1"/>
           <w:lang w:val="en-GB"/>
         </w:rPr>
-        <w:lastRenderedPageBreak/>
         <w:t>Sen - niezbędne przedmioty</w:t>
       </w:r>
       <w:bookmarkEnd w:id="107"/>
@@ -20337,6 +20335,7 @@
           <w:bCs/>
           <w:color w:val="000000" w:themeColor="text1"/>
         </w:rPr>
+        <w:lastRenderedPageBreak/>
         <w:t>Śpiworek:</w:t>
       </w:r>
       <w:r>
@@ -20533,7 +20532,6 @@
         <w:rPr>
           <w:color w:val="000000" w:themeColor="text1"/>
         </w:rPr>
-        <w:lastRenderedPageBreak/>
         <w:t>2. Zadbaj o chłodny pokój</w:t>
       </w:r>
     </w:p>
@@ -20650,6 +20648,7 @@
         <w:rPr>
           <w:color w:val="000000" w:themeColor="text1"/>
         </w:rPr>
+        <w:lastRenderedPageBreak/>
         <w:t>Maszyna powinna działać w sposób ciągły przez całą drzemkę (a u starszych dzieci przez całą noc). Dźwięk powinien być ciągły i spójny, np. szum deszczu (bez grzmotów), szum radiowy lub wodospad. Należy unikać dźwięków natury ze śpiewem ptaków, odgłosami wielorybów czy uderzającymi falami, ponieważ nie są one spójne i mogą aktywować odruch wzdrygnięcia.</w:t>
       </w:r>
     </w:p>
@@ -20796,7 +20795,6 @@
         <w:rPr>
           <w:color w:val="000000" w:themeColor="text1"/>
         </w:rPr>
-        <w:lastRenderedPageBreak/>
         <w:t>Jeśli dziecko miało długą drzemkę (np. 3 godziny), prawdopodobnie wytrzyma bliżej 120 minut aktywności. Ale jeśli drzemka była krótka (20-40 minut), będzie chciało wrócić do snu już po około 45 minutach. 45 minut to niewiele – wystarczy na karmienie, zmianę pieluchy, może ponowne karmienie i odłożenie.</w:t>
       </w:r>
     </w:p>
@@ -20947,6 +20945,7 @@
         <w:rPr>
           <w:color w:val="000000" w:themeColor="text1"/>
         </w:rPr>
+        <w:lastRenderedPageBreak/>
         <w:t>W pierwszych tygodniach życia dziecko będzie spało bardzo dużo, od 17 do 20 godzin dziennie. Ilość ta będzie stopniowo maleć, a w wieku dwóch do trzech miesięcy osiągnie 14 do 17 godzin na dobę.</w:t>
       </w:r>
     </w:p>
@@ -21139,7 +21138,6 @@
         <w:rPr>
           <w:color w:val="000000" w:themeColor="text1"/>
         </w:rPr>
-        <w:lastRenderedPageBreak/>
         <w:t>Na końcu każdego 40-minutowego cyklu snu noworodek na krótko się budzi. Jeśli nic się nie zmieniło (nie jest głodny, nie czuje dyskomfortu i nadal jest zmęczony), wróci do snu. Jeśli jednak rodzic podejdzie i podniesie je, myśląc, że już nie śpi, doprowadzi do pełnego wybudzenia. Dlatego, gdy noworodek zaczyna się kręcić, warto chwilę zaczekać i zobaczyć, czy samo nie wróci do snu. Jeśli zacznie płakać, oznacza to, że naprawdę się obudziło i należy je podnieść.</w:t>
       </w:r>
     </w:p>
@@ -21279,7 +21277,14 @@
         <w:rPr>
           <w:color w:val="000000" w:themeColor="text1"/>
         </w:rPr>
-        <w:t xml:space="preserve"> Rodzice, widząc lub słysząc te objawy, często błędnie zakładają, że dziecko się obudziło i jest nieszczęśliwe. Natychmiastowa reakcja (wzięcie na ręce, próba uspokojenia) w rzeczywistości wybudza dziecko, które wciąż spało. Prowadzi to do: * Skrócenia drzemki. * Rozdrażnienia dziecka (które jest niedospane). * Potencjalnego wyrobienia nawyku, gdzie krótkie przebudzenia zmieniają się w pełne okresy czuwania.</w:t>
+        <w:t xml:space="preserve"> Rodzice, widząc lub słysząc te objawy, często błędnie zakładają, że dziecko się obudziło i jest nieszczęśliwe. Natychmiastowa reakcja (wzięcie na ręce, próba uspokojenia) w rzeczywistości wybudza dziecko, które wciąż spało. Prowadzi to do: * Skrócenia drzemki. * Rozdrażnienia dziecka (które jest </w:t>
+      </w:r>
+      <w:r>
+        <w:rPr>
+          <w:color w:val="000000" w:themeColor="text1"/>
+        </w:rPr>
+        <w:lastRenderedPageBreak/>
+        <w:t>niedospane). * Potencjalnego wyrobienia nawyku, gdzie krótkie przebudzenia zmieniają się w pełne okresy czuwania.</w:t>
       </w:r>
     </w:p>
     <w:p>
@@ -21446,7 +21451,6 @@
         <w:rPr>
           <w:color w:val="000000" w:themeColor="text1"/>
         </w:rPr>
-        <w:lastRenderedPageBreak/>
         <w:t>Możliwe przyczyny płaczu</w:t>
       </w:r>
     </w:p>
@@ -21765,6 +21769,7 @@
         <w:rPr>
           <w:color w:val="000000" w:themeColor="text1"/>
         </w:rPr>
+        <w:lastRenderedPageBreak/>
         <w:t>Pozycja “zgięcie i trzymanie” (flex and hole position). Naśladuje pozycję w łonie matki. Trzymaj dziecko plecami do swojej klatki piersiowej, pozwalając mu ssać rączki. Drugą ręką podtrzymuj jego nóżki w pozycji zgiętej. Delikatnie kołysz się góra-dół, uginając własne kolana.</w:t>
       </w:r>
     </w:p>
@@ -22001,7 +22006,6 @@
           <w:color w:val="000000" w:themeColor="text1"/>
           <w:lang w:val="en-GB"/>
         </w:rPr>
-        <w:lastRenderedPageBreak/>
         <w:t>Sen - pora snu częsty błąd</w:t>
       </w:r>
       <w:bookmarkEnd w:id="128"/>
@@ -22284,6 +22288,7 @@
           <w:bCs/>
           <w:color w:val="000000" w:themeColor="text1"/>
         </w:rPr>
+        <w:lastRenderedPageBreak/>
         <w:t>Odbijanie (Burping):</w:t>
       </w:r>
       <w:r>
@@ -22416,7 +22421,6 @@
           <w:bCs/>
           <w:color w:val="000000" w:themeColor="text1"/>
         </w:rPr>
-        <w:lastRenderedPageBreak/>
         <w:t>Zasada:</w:t>
       </w:r>
       <w:r>
@@ -22708,6 +22712,7 @@
         <w:rPr>
           <w:color w:val="000000" w:themeColor="text1"/>
         </w:rPr>
+        <w:lastRenderedPageBreak/>
         <w:t xml:space="preserve">Sytuacja, w której dziecko zdaje się spać w hałasie, to często tzw. </w:t>
       </w:r>
       <w:r>
@@ -22840,7 +22845,6 @@
           <w:bCs/>
           <w:color w:val="000000" w:themeColor="text1"/>
         </w:rPr>
-        <w:lastRenderedPageBreak/>
         <w:t>Fałszywy przypływ energii (“Drugi oddech”):</w:t>
       </w:r>
       <w:r>
@@ -23020,7 +23024,14 @@
         <w:rPr>
           <w:color w:val="000000" w:themeColor="text1"/>
         </w:rPr>
-        <w:t>W tym momencie dziecko potrzebuje tak zwanego skojarzenia sennego (sleep association), aby ponownie zasnąć. Jeśli do tej pory używałeś smoczka, usypiałeś przez szuszanie lub karmienie, dziecko będzie teraz potrzebowało tego samego za każdym razem, gdy się przebudzi. Rodzice zazwyczaj zgłaszają, że dziecko budzi się co 30-45 minut w ciągu dnia, a w nocy, po dobrym pierwszym odcinku snu, w drugiej połowie nocy (gdy sen jest lżejszy) budzi się co 1-2 godziny i potrzebuje pomocy, by zasnąć, lub nie chce już spać.</w:t>
+        <w:t xml:space="preserve">W tym momencie dziecko potrzebuje tak zwanego skojarzenia sennego (sleep association), aby ponownie zasnąć. Jeśli do tej pory używałeś smoczka, usypiałeś przez szuszanie lub karmienie, dziecko będzie teraz potrzebowało tego samego za każdym razem, gdy się przebudzi. Rodzice zazwyczaj zgłaszają, że dziecko budzi się co 30-45 </w:t>
+      </w:r>
+      <w:r>
+        <w:rPr>
+          <w:color w:val="000000" w:themeColor="text1"/>
+        </w:rPr>
+        <w:lastRenderedPageBreak/>
+        <w:t>minut w ciągu dnia, a w nocy, po dobrym pierwszym odcinku snu, w drugiej połowie nocy (gdy sen jest lżejszy) budzi się co 1-2 godziny i potrzebuje pomocy, by zasnąć, lub nie chce już spać.</w:t>
       </w:r>
     </w:p>
     <w:p>
@@ -23190,7 +23201,6 @@
         <w:rPr>
           <w:color w:val="000000" w:themeColor="text1"/>
         </w:rPr>
-        <w:lastRenderedPageBreak/>
         <w:t>Należy być świadomym, co jest typowe: 3-miesięczne dziecko generalnie potrzebuje 2-3 karmień w nocy (po dłuższym odcinku snu na początku). Dziecko w wieku 4-6 miesięcy może potrzebować już tylko 1-2 karmień w nocy (również po początkowym 5-6 godzinnym śnie).</w:t>
       </w:r>
     </w:p>
@@ -23498,6 +23508,7 @@
         <w:rPr>
           <w:color w:val="000000" w:themeColor="text1"/>
         </w:rPr>
+        <w:lastRenderedPageBreak/>
         <w:t>Wielu rodziców przy przejściu na duże łóżko zamienia śpiworek na kołdrę i poduszkę, obawiając się, że śpiworek może spowodować upadek dziecka. Jednak małe dzieci bardzo intensywnie poruszają się przez sen i często skopują z siebie kołdrę. Do 3. lub 4. roku życia nie potrafią samodzielnie się nią przykryć, co skutkuje częstym wybudzaniem się z zimna i wołaniem rodziców o pomoc.</w:t>
       </w:r>
     </w:p>
@@ -23542,7 +23553,6 @@
           <w:bCs/>
           <w:color w:val="000000" w:themeColor="text1"/>
         </w:rPr>
-        <w:lastRenderedPageBreak/>
         <w:t>2. Lampka nocna (w określonych przypadkach)</w:t>
       </w:r>
     </w:p>
@@ -23738,6 +23748,7 @@
         <w:rPr>
           <w:color w:val="000000" w:themeColor="text1"/>
         </w:rPr>
+        <w:lastRenderedPageBreak/>
         <w:t>Jednym z bardzo częstych wyzwań podczas nauki korzystania z nocnika u małych dzieci jest poczucie, że w końcu wszystko działa, tylko po to, by nagle nastąpił ogromny krok wstecz. Dziecko może znowu mieć wypadki, chcieć z powrotem pieluszek lub całkowicie odmawiać korzystania z toalety. Choć jest to stresujące, ważne jest, aby uznać, że nie jest to porażka ani dziecka, ani twoja. W rzeczywistości sporadyczne niepowodzenia w treningu czystości, zwłaszcza po znaczącej zmianie w życiu dziecka, są dość standardowe.</w:t>
       </w:r>
     </w:p>
@@ -23767,7 +23778,6 @@
         <w:rPr>
           <w:color w:val="000000" w:themeColor="text1"/>
         </w:rPr>
-        <w:lastRenderedPageBreak/>
         <w:t>Dlaczego Następują Regresje w Treningu Czystości?</w:t>
       </w:r>
     </w:p>
@@ -24280,6 +24290,7 @@
         <w:rPr>
           <w:color w:val="000000" w:themeColor="text1"/>
         </w:rPr>
+        <w:lastRenderedPageBreak/>
         <w:t>Zmieniaj ubranie dziecka w łazience. Ta praktyka pomaga wzmocnić rutynę łazienkową – od ściągania spodni, po wycieranie i mycie rąk. Pomaga to utrzymać proces w sposób spójny i znajomy, co może ułatwić dziecku powrót do regularnego korzystania z nocnika.</w:t>
       </w:r>
     </w:p>
@@ -24308,7 +24319,7 @@
           <w:noProof/>
           <w:color w:val="000000" w:themeColor="text1"/>
         </w:rPr>
-        <w:pict w14:anchorId="5E22BF10">
+        <w:pict w14:anchorId="417EBA40">
           <v:rect id="_x0000_i1032" alt="" style="width:451.3pt;height:.05pt;mso-width-percent:0;mso-height-percent:0;mso-width-percent:0;mso-height-percent:0" o:hralign="center" o:hrstd="t" o:hr="t"/>
         </w:pict>
       </w:r>
@@ -24327,7 +24338,6 @@
           <w:bCs/>
           <w:color w:val="000000" w:themeColor="text1"/>
         </w:rPr>
-        <w:lastRenderedPageBreak/>
         <w:t>Uwaga:</w:t>
       </w:r>
       <w:r>
@@ -24852,6 +24862,7 @@
         <w:rPr>
           <w:color w:val="000000" w:themeColor="text1"/>
         </w:rPr>
+        <w:lastRenderedPageBreak/>
         <w:t>Najprostszą metodą jest budzenie dziecka codziennie rano w tym samym 30-minutowym oknie czasowym. Jest to istotne dla dzieci powyżej 6. miesiąca życia, ponieważ ich sen jest regulowany przez rytm dobowy (zegar biologiczny), który resetuje się każdego ranka.</w:t>
       </w:r>
     </w:p>
@@ -24870,7 +24881,6 @@
         <w:rPr>
           <w:color w:val="000000" w:themeColor="text1"/>
         </w:rPr>
-        <w:lastRenderedPageBreak/>
         <w:t>Stała pora pobudki pomaga ustalić przewidywalny czas snu nocnego oraz drzemek w ciągu dnia. Przykładowo, jeśli 6-miesięczne dziecko wstaje o 7:00 i czuwa przez 2 godziny, pierwsza drzemka zawsze wypadnie około 9:00.</w:t>
       </w:r>
     </w:p>
@@ -25922,7 +25932,6 @@
         <w:rPr>
           <w:color w:val="000000" w:themeColor="text1"/>
         </w:rPr>
-        <w:lastRenderedPageBreak/>
         <w:t>W łóżku znajduje się dorosła pościel, kołdry lub poduszki, które mogą przypadkowo przykryć niemowlę (ryzyko wzrasta 2-5 razy).</w:t>
       </w:r>
     </w:p>
@@ -25959,6 +25968,7 @@
         <w:rPr>
           <w:color w:val="000000" w:themeColor="text1"/>
         </w:rPr>
+        <w:lastRenderedPageBreak/>
         <w:t>Dziecko śpi na sofie, pufie, łóżku wodnym lub zapadniętym materacu (ryzyko śmierci wzrasta nawet 67-krotnie).</w:t>
       </w:r>
     </w:p>
@@ -26294,39 +26304,39 @@
         <w:rPr>
           <w:color w:val="000000" w:themeColor="text1"/>
         </w:rPr>
+        <w:t>W ciągu pierwszych kilku lat życia dziecka wielokrotnie dochodzi do zaburzeń snu. Rodzice często błędnie przypisują je ząbkowaniu, co może prowadzić do wyrobienia nowych, niekorzystnych skojarzeń sennych i przekształcenia krótkotrwałego problemu w długoterminowy. Kluczowe jest prawidłowe zidentyfikowanie przyczyny i odpowiednia reakcja.</w:t>
+      </w:r>
+    </w:p>
+    <w:p>
+      <w:pPr>
+        <w:pStyle w:val="BodyText"/>
+        <w:rPr>
+          <w:color w:val="000000" w:themeColor="text1"/>
+        </w:rPr>
+      </w:pPr>
+      <w:r>
+        <w:rPr>
+          <w:b/>
+          <w:bCs/>
+          <w:color w:val="000000" w:themeColor="text1"/>
+        </w:rPr>
+        <w:t>Najczęstsze przyczyny zaburzeń snu:</w:t>
+      </w:r>
+    </w:p>
+    <w:p>
+      <w:pPr>
+        <w:pStyle w:val="BodyText"/>
+        <w:rPr>
+          <w:color w:val="000000" w:themeColor="text1"/>
+        </w:rPr>
+      </w:pPr>
+      <w:r>
+        <w:rPr>
+          <w:b/>
+          <w:bCs/>
+          <w:color w:val="000000" w:themeColor="text1"/>
+        </w:rPr>
         <w:lastRenderedPageBreak/>
-        <w:t>W ciągu pierwszych kilku lat życia dziecka wielokrotnie dochodzi do zaburzeń snu. Rodzice często błędnie przypisują je ząbkowaniu, co może prowadzić do wyrobienia nowych, niekorzystnych skojarzeń sennych i przekształcenia krótkotrwałego problemu w długoterminowy. Kluczowe jest prawidłowe zidentyfikowanie przyczyny i odpowiednia reakcja.</w:t>
-      </w:r>
-    </w:p>
-    <w:p>
-      <w:pPr>
-        <w:pStyle w:val="BodyText"/>
-        <w:rPr>
-          <w:color w:val="000000" w:themeColor="text1"/>
-        </w:rPr>
-      </w:pPr>
-      <w:r>
-        <w:rPr>
-          <w:b/>
-          <w:bCs/>
-          <w:color w:val="000000" w:themeColor="text1"/>
-        </w:rPr>
-        <w:t>Najczęstsze przyczyny zaburzeń snu:</w:t>
-      </w:r>
-    </w:p>
-    <w:p>
-      <w:pPr>
-        <w:pStyle w:val="BodyText"/>
-        <w:rPr>
-          <w:color w:val="000000" w:themeColor="text1"/>
-        </w:rPr>
-      </w:pPr>
-      <w:r>
-        <w:rPr>
-          <w:b/>
-          <w:bCs/>
-          <w:color w:val="000000" w:themeColor="text1"/>
-        </w:rPr>
         <w:t>1. Ząbkowanie</w:t>
       </w:r>
       <w:r>
@@ -26690,7 +26700,6 @@
         <w:rPr>
           <w:color w:val="000000" w:themeColor="text1"/>
         </w:rPr>
-        <w:lastRenderedPageBreak/>
         <w:t>W rzeczywistości, nowoczesne łóżeczka mają na tyle ciasno rozmieszczone szczebelki, że dziecko nie jest w stanie się przez nie prześlizgnąć. Nawet jeśli maluch się uderzy lub włoży rękę między szczebelki, jest to bardziej postrzegane jako niedogodność dla rodzica niż realne zagrożenie bezpieczeństwa dla dziecka.</w:t>
       </w:r>
     </w:p>
@@ -26738,6 +26747,7 @@
           <w:color w:val="000000" w:themeColor="text1"/>
           <w:lang w:val="en-GB"/>
         </w:rPr>
+        <w:lastRenderedPageBreak/>
         <w:t>Sen - zmiana czasu wskazówki</w:t>
       </w:r>
       <w:bookmarkEnd w:id="157"/>
@@ -27162,14 +27172,7 @@
         <w:rPr>
           <w:color w:val="000000" w:themeColor="text1"/>
         </w:rPr>
-        <w:t xml:space="preserve">Ponieważ wymagasz od dziecka późniejszego wstawania, prawdopodobnie obudzi się ono przed nową, wyznaczoną godziną. * Wejdź do pokoju, ale zachowaj minimalną stymulację. * Spróbuj ponownie uśpić dziecko. * Jeśli nie zaśnie, </w:t>
-      </w:r>
-      <w:r>
-        <w:rPr>
-          <w:color w:val="000000" w:themeColor="text1"/>
-        </w:rPr>
-        <w:lastRenderedPageBreak/>
-        <w:t>trzymaj światła zgaszone i rolety zasłonięte aż do docelowej godziny (np. 7:15 w poniedziałek). Dopiero o tej godzinie odsłoń okna, zapal światło i oficjalnie rozpocznij dzień.</w:t>
+        <w:t>Ponieważ wymagasz od dziecka późniejszego wstawania, prawdopodobnie obudzi się ono przed nową, wyznaczoną godziną. * Wejdź do pokoju, ale zachowaj minimalną stymulację. * Spróbuj ponownie uśpić dziecko. * Jeśli nie zaśnie, trzymaj światła zgaszone i rolety zasłonięte aż do docelowej godziny (np. 7:15 w poniedziałek). Dopiero o tej godzinie odsłoń okna, zapal światło i oficjalnie rozpocznij dzień.</w:t>
       </w:r>
     </w:p>
     <w:p>
@@ -27250,6 +27253,7 @@
         <w:rPr>
           <w:color w:val="000000" w:themeColor="text1"/>
         </w:rPr>
+        <w:lastRenderedPageBreak/>
         <w:t>Czas spędzony na chodzeniu z pchaczem pozwala dziecku dalej rozwijać umiejętności chodzenia, wzmacniać mięśnie potrzebne do chodzenia oraz ćwiczyć równowagę w chodzeniu i staniu. Dodatkowo, jeśli pchacz ma panel aktywności z przodu, daje to okazję do pracy nad umiejętnościami motoryki małej.</w:t>
       </w:r>
     </w:p>
@@ -27409,7 +27413,7 @@
           <w:noProof/>
           <w:color w:val="000000" w:themeColor="text1"/>
         </w:rPr>
-        <w:pict w14:anchorId="6CBAC938">
+        <w:pict w14:anchorId="238D8CF3">
           <v:rect id="_x0000_i1031" alt="" style="width:451.3pt;height:.05pt;mso-width-percent:0;mso-height-percent:0;mso-width-percent:0;mso-height-percent:0" o:hralign="center" o:hrstd="t" o:hr="t"/>
         </w:pict>
       </w:r>
@@ -27719,7 +27723,6 @@
         <w:rPr>
           <w:color w:val="000000" w:themeColor="text1"/>
         </w:rPr>
-        <w:lastRenderedPageBreak/>
         <w:t xml:space="preserve">Ponieważ są tak lekkie, </w:t>
       </w:r>
       <w:r>
@@ -27880,7 +27883,7 @@
           <w:noProof/>
           <w:color w:val="000000" w:themeColor="text1"/>
         </w:rPr>
-        <w:pict w14:anchorId="6208C7EF">
+        <w:pict w14:anchorId="762ABFEE">
           <v:rect id="_x0000_i1030" alt="" style="width:451.3pt;height:.05pt;mso-width-percent:0;mso-height-percent:0;mso-width-percent:0;mso-height-percent:0" o:hralign="center" o:hrstd="t" o:hr="t"/>
         </w:pict>
       </w:r>
@@ -27930,6 +27933,7 @@
         <w:rPr>
           <w:color w:val="000000" w:themeColor="text1"/>
         </w:rPr>
+        <w:lastRenderedPageBreak/>
         <w:t>Bardzo proste pchacze (często z miejscem na klocki z przodu).</w:t>
       </w:r>
     </w:p>
@@ -28332,7 +28336,6 @@
         <w:rPr>
           <w:color w:val="000000" w:themeColor="text1"/>
         </w:rPr>
-        <w:lastRenderedPageBreak/>
         <w:t>Rodzice często pytają o exersaucers (stacjonarne centra aktywności dla niemowląt). Poniżej przedstawiono zalety i wady tych urządzeń, aby pomóc zdecydować, czy jest to odpowiednia zabawka do zakupu dla dziecka.</w:t>
       </w:r>
     </w:p>
@@ -28468,6 +28471,7 @@
         <w:rPr>
           <w:color w:val="000000" w:themeColor="text1"/>
         </w:rPr>
+        <w:lastRenderedPageBreak/>
         <w:t>Wady Exersaucers</w:t>
       </w:r>
     </w:p>
@@ -28826,7 +28830,6 @@
         <w:rPr>
           <w:color w:val="000000" w:themeColor="text1"/>
         </w:rPr>
-        <w:lastRenderedPageBreak/>
         <w:t>Autorka uważa, że 300 dolarów to dużo pieniędzy, a posiadanie dziecka i wszystkich jego zabawek jest i tak drogie. Osobiście wolałaby wydać 150-300 dolarów na sprzęt, którego dziecko będzie używać przez długi czas – na przykład na wysokie krzesełko do karmienia, które będzie używane przez lata.</w:t>
       </w:r>
     </w:p>
@@ -28927,6 +28930,7 @@
         <w:rPr>
           <w:color w:val="000000" w:themeColor="text1"/>
         </w:rPr>
+        <w:lastRenderedPageBreak/>
         <w:t>Można jednak wprowadzić proste modyfikacje, używając przedmiotów domowego użytku, aby zapewnić dziecku odpowiednie wsparcie. Dobrze podparte dziecko chętniej bada jedzenie i jest mniej narażone na stanie się wybrednym niejadkiem.</w:t>
       </w:r>
     </w:p>
@@ -28984,7 +28988,7 @@
           <w:noProof/>
           <w:color w:val="000000" w:themeColor="text1"/>
         </w:rPr>
-        <w:pict w14:anchorId="7A24E05A">
+        <w:pict w14:anchorId="2EF34D86">
           <v:rect id="_x0000_i1029" alt="" style="width:451.3pt;height:.05pt;mso-width-percent:0;mso-height-percent:0;mso-width-percent:0;mso-height-percent:0" o:hralign="center" o:hrstd="t" o:hr="t"/>
         </w:pict>
       </w:r>
@@ -29070,7 +29074,7 @@
           <w:noProof/>
           <w:color w:val="000000" w:themeColor="text1"/>
         </w:rPr>
-        <w:pict w14:anchorId="448CBB0E">
+        <w:pict w14:anchorId="5F342890">
           <v:rect id="_x0000_i1028" alt="" style="width:451.3pt;height:.05pt;mso-width-percent:0;mso-height-percent:0;mso-width-percent:0;mso-height-percent:0" o:hralign="center" o:hrstd="t" o:hr="t"/>
         </w:pict>
       </w:r>
@@ -29144,7 +29148,7 @@
           <w:noProof/>
           <w:color w:val="000000" w:themeColor="text1"/>
         </w:rPr>
-        <w:pict w14:anchorId="5549ED08">
+        <w:pict w14:anchorId="5FDE05BD">
           <v:rect id="_x0000_i1027" alt="" style="width:451.3pt;height:.05pt;mso-width-percent:0;mso-height-percent:0;mso-width-percent:0;mso-height-percent:0" o:hralign="center" o:hrstd="t" o:hr="t"/>
         </w:pict>
       </w:r>
@@ -29246,7 +29250,7 @@
           <w:noProof/>
           <w:color w:val="000000" w:themeColor="text1"/>
         </w:rPr>
-        <w:pict w14:anchorId="07B5A27D">
+        <w:pict w14:anchorId="2825C09C">
           <v:rect id="_x0000_i1026" alt="" style="width:451.3pt;height:.05pt;mso-width-percent:0;mso-height-percent:0;mso-width-percent:0;mso-height-percent:0" o:hralign="center" o:hrstd="t" o:hr="t"/>
         </w:pict>
       </w:r>
@@ -29264,7 +29268,6 @@
         <w:rPr>
           <w:color w:val="000000" w:themeColor="text1"/>
         </w:rPr>
-        <w:lastRenderedPageBreak/>
         <w:t>Krok 4: Zapewnij wsparcie stóp (PODNÓŻEK)</w:t>
       </w:r>
     </w:p>
@@ -29348,7 +29351,7 @@
           <w:noProof/>
           <w:color w:val="000000" w:themeColor="text1"/>
         </w:rPr>
-        <w:pict w14:anchorId="1A845032">
+        <w:pict w14:anchorId="5218C1CE">
           <v:rect id="_x0000_i1025" alt="" style="width:451.3pt;height:.05pt;mso-width-percent:0;mso-height-percent:0;mso-width-percent:0;mso-height-percent:0" o:hralign="center" o:hrstd="t" o:hr="t"/>
         </w:pict>
       </w:r>
@@ -29441,6 +29444,7 @@
         <w:rPr>
           <w:color w:val="000000" w:themeColor="text1"/>
         </w:rPr>
+        <w:lastRenderedPageBreak/>
         <w:t>Sprzęt - krzesełko jak wybrać 6 pytań</w:t>
       </w:r>
       <w:bookmarkEnd w:id="178"/>
@@ -29735,7 +29739,6 @@
         <w:rPr>
           <w:color w:val="000000" w:themeColor="text1"/>
         </w:rPr>
-        <w:lastRenderedPageBreak/>
         <w:t>Krzesełko musi być łatwe do czyszczenia, aby nie stresować rodzica.</w:t>
       </w:r>
     </w:p>
@@ -30004,6 +30007,7 @@
         <w:rPr>
           <w:color w:val="000000" w:themeColor="text1"/>
         </w:rPr>
+        <w:lastRenderedPageBreak/>
         <w:t>Przy zakupie tańszego krzesełka należy zwrócić uwagę na limit wagowy. Jeśli wynosi on np. 15 kg, może się okazać, że w wieku dwóch lat trzeba będzie kupić nowe siedzisko. To zwiększa całkowity koszt posiadania krzesełka na przestrzeni lat.</w:t>
       </w:r>
     </w:p>
@@ -30217,282 +30221,282 @@
         <w:rPr>
           <w:color w:val="000000" w:themeColor="text1"/>
         </w:rPr>
+        <w:t xml:space="preserve">Zdecydowanie najlepszym krzesełkiem do karmienia jest </w:t>
+      </w:r>
+      <w:r>
+        <w:rPr>
+          <w:b/>
+          <w:bCs/>
+          <w:color w:val="000000" w:themeColor="text1"/>
+        </w:rPr>
+        <w:t>Stokke Tripp Trapp</w:t>
+      </w:r>
+      <w:r>
+        <w:rPr>
+          <w:color w:val="000000" w:themeColor="text1"/>
+        </w:rPr>
+        <w:t xml:space="preserve"> z zestawem dla niemowląt (baby set). Mimo że jest drogie (w Australii ok. 400 dolarów), jego funkcje przewyższają tańsze opcje, które wcale nie są aż tak dużo tańsze.</w:t>
+      </w:r>
+    </w:p>
+    <w:p>
+      <w:pPr>
+        <w:pStyle w:val="Heading3"/>
+        <w:rPr>
+          <w:color w:val="000000" w:themeColor="text1"/>
+        </w:rPr>
+      </w:pPr>
+      <w:bookmarkStart w:id="183" w:name="X34cbb2f43c43368eb63ec9776f82712ec4d4ccb"/>
+      <w:r>
+        <w:rPr>
+          <w:color w:val="000000" w:themeColor="text1"/>
+        </w:rPr>
+        <w:t>6 Cech, które czynią Tripp Trapp najlepszym krzesełkiem</w:t>
+      </w:r>
+    </w:p>
+    <w:p>
+      <w:pPr>
+        <w:pStyle w:val="FirstParagraph"/>
+        <w:rPr>
+          <w:color w:val="000000" w:themeColor="text1"/>
+        </w:rPr>
+      </w:pPr>
+      <w:r>
+        <w:rPr>
+          <w:b/>
+          <w:bCs/>
+          <w:color w:val="000000" w:themeColor="text1"/>
+        </w:rPr>
+        <w:t>1. Regulowany podnóżek (wysokość i głębokość)</w:t>
+      </w:r>
+      <w:r>
+        <w:rPr>
+          <w:color w:val="000000" w:themeColor="text1"/>
+        </w:rPr>
+        <w:t xml:space="preserve"> To najważniejsza funkcja.s Wiele krzesełek twierdzi, że ma podnóżek, ale stopy sześciomiesięcznego dziecka i tak do niego nie dosięgają. * </w:t>
+      </w:r>
+      <w:r>
+        <w:rPr>
+          <w:b/>
+          <w:bCs/>
+          <w:color w:val="000000" w:themeColor="text1"/>
+        </w:rPr>
+        <w:t>Dlaczego to kluczowe:</w:t>
+      </w:r>
+      <w:r>
+        <w:rPr>
+          <w:color w:val="000000" w:themeColor="text1"/>
+        </w:rPr>
+        <w:t xml:space="preserve"> Wsparcie stóp jest niezbędne. Sześciomiesięczne dziecko dopiero uczy się siedzieć (utrzymuje pozycję może przez 5 minut). Wyobraź sobie siedzenie na stołku barowym bez podparcia dla nóg – jest to niezwykle trudne i męczące. Dziecko bez wsparcia stóp będzie miało ogromne trudności z siedzeniem w krzesełku. * </w:t>
+      </w:r>
+      <w:r>
+        <w:rPr>
+          <w:b/>
+          <w:bCs/>
+          <w:color w:val="000000" w:themeColor="text1"/>
+        </w:rPr>
+        <w:t>Korzyść:</w:t>
+      </w:r>
+      <w:r>
+        <w:rPr>
+          <w:color w:val="000000" w:themeColor="text1"/>
+        </w:rPr>
+        <w:t xml:space="preserve"> </w:t>
+      </w:r>
+      <w:r>
+        <w:rPr>
+          <w:rStyle w:val="VerbatimChar"/>
+          <w:color w:val="000000" w:themeColor="text1"/>
+        </w:rPr>
+        <w:t>Tripp Trapp</w:t>
+      </w:r>
+      <w:r>
+        <w:rPr>
+          <w:color w:val="000000" w:themeColor="text1"/>
+        </w:rPr>
+        <w:t xml:space="preserve"> gwarantuje, że dziecko ma wsparcie stóp od 6. miesiąca życia. W miarę wzrostu dziecka podnóżek można obniżać, stale zapewniając idealne podparcie.</w:t>
+      </w:r>
+    </w:p>
+    <w:p>
+      <w:pPr>
+        <w:pStyle w:val="BodyText"/>
+        <w:rPr>
+          <w:color w:val="000000" w:themeColor="text1"/>
+        </w:rPr>
+      </w:pPr>
+      <w:r>
+        <w:rPr>
+          <w:b/>
+          <w:bCs/>
+          <w:color w:val="000000" w:themeColor="text1"/>
+        </w:rPr>
+        <w:t>2. Regulowana wysokość siedziska</w:t>
+      </w:r>
+      <w:r>
+        <w:rPr>
+          <w:color w:val="000000" w:themeColor="text1"/>
+        </w:rPr>
+        <w:t xml:space="preserve"> Krzesełko rośnie wraz z dzieckiem – siedzisko można obniżać w miarę wzrostu. * </w:t>
+      </w:r>
+      <w:r>
+        <w:rPr>
+          <w:b/>
+          <w:bCs/>
+          <w:color w:val="000000" w:themeColor="text1"/>
+        </w:rPr>
+        <w:t>Dlaczego to kluczowe:</w:t>
+      </w:r>
+      <w:r>
+        <w:rPr>
+          <w:color w:val="000000" w:themeColor="text1"/>
+        </w:rPr>
+        <w:t xml:space="preserve"> Większość krzesełek jest za duża. Ramiona dziecka znajdują się zbyt wysoko (na wysokości barków), co uniemożliwia mu interakcję z jedzeniem i utrudnia jego zobaczenie. * </w:t>
+      </w:r>
+      <w:r>
+        <w:rPr>
+          <w:b/>
+          <w:bCs/>
+          <w:color w:val="000000" w:themeColor="text1"/>
+        </w:rPr>
+        <w:t>Korzyść:</w:t>
+      </w:r>
+      <w:r>
+        <w:rPr>
+          <w:color w:val="000000" w:themeColor="text1"/>
+        </w:rPr>
+        <w:t xml:space="preserve"> </w:t>
+      </w:r>
+      <w:r>
+        <w:rPr>
+          <w:rStyle w:val="VerbatimChar"/>
+          <w:color w:val="000000" w:themeColor="text1"/>
+        </w:rPr>
+        <w:t>Tripp Trapp</w:t>
+      </w:r>
+      <w:r>
+        <w:rPr>
+          <w:color w:val="000000" w:themeColor="text1"/>
+        </w:rPr>
+        <w:t xml:space="preserve"> pozwala idealnie dopasować wysokość siedziska. Od 6. miesiąca życia ramiona dziecka mogą spoczywać na stole lub tacce pod idealnym kątem 90 stopni. Dzięki temu dziecko dobrze widzi jedzenie i, co najważniejsze, może go dotykać i samodzielnie badać.</w:t>
+      </w:r>
+    </w:p>
+    <w:p>
+      <w:pPr>
+        <w:pStyle w:val="BodyText"/>
+        <w:rPr>
+          <w:color w:val="000000" w:themeColor="text1"/>
+        </w:rPr>
+      </w:pPr>
+      <w:r>
+        <w:rPr>
+          <w:b/>
+          <w:bCs/>
+          <w:color w:val="000000" w:themeColor="text1"/>
+        </w:rPr>
+        <w:t>3. Rośnie z dzieckiem aż do dorosłości</w:t>
+      </w:r>
+      <w:r>
+        <w:rPr>
+          <w:color w:val="000000" w:themeColor="text1"/>
+        </w:rPr>
+        <w:t xml:space="preserve"> Krzesełko ma regulowaną wysokość i głębokość zarówno siedziska, jak i podnóżka. * </w:t>
+      </w:r>
+      <w:r>
+        <w:rPr>
+          <w:b/>
+          <w:bCs/>
+          <w:color w:val="000000" w:themeColor="text1"/>
+        </w:rPr>
+        <w:t>Łatwość regulacji:</w:t>
+      </w:r>
+      <w:r>
+        <w:rPr>
+          <w:color w:val="000000" w:themeColor="text1"/>
+        </w:rPr>
+        <w:t xml:space="preserve"> Regulacja jest bardzo prosta. Wystarczy klucz imbusowy (Allen key), aby poluzować śruby, przesunąć półkę na odpowiedni poziom i ponownie ją dokręcić. * </w:t>
+      </w:r>
+      <w:r>
+        <w:rPr>
+          <w:b/>
+          <w:bCs/>
+          <w:color w:val="000000" w:themeColor="text1"/>
+        </w:rPr>
+        <w:t>Wytrzymałość:</w:t>
+      </w:r>
+      <w:r>
+        <w:rPr>
+          <w:color w:val="000000" w:themeColor="text1"/>
+        </w:rPr>
+        <w:t xml:space="preserve"> Krzesło ma ogromny udźwig (110 kg lub 242 funty). * </w:t>
+      </w:r>
+      <w:r>
+        <w:rPr>
+          <w:b/>
+          <w:bCs/>
+          <w:color w:val="000000" w:themeColor="text1"/>
+        </w:rPr>
+        <w:t>Porównanie:</w:t>
+      </w:r>
+      <w:r>
+        <w:rPr>
+          <w:color w:val="000000" w:themeColor="text1"/>
+        </w:rPr>
+        <w:t xml:space="preserve"> Wiele tańszych krzesełek ma limit wagowy 15 kg (33 funty). Półtoraroczne dziecko autorki już osiągnęło tę wagę, co oznaczałoby konieczność zakupu kolejnego siedziska. </w:t>
+      </w:r>
+      <w:r>
+        <w:rPr>
+          <w:rStyle w:val="VerbatimChar"/>
+          <w:color w:val="000000" w:themeColor="text1"/>
+        </w:rPr>
+        <w:t>Tripp Trapp</w:t>
+      </w:r>
+      <w:r>
+        <w:rPr>
+          <w:color w:val="000000" w:themeColor="text1"/>
+        </w:rPr>
+        <w:t xml:space="preserve">, mimo początkowo wyższej ceny, jest bardziej ekonomiczny w dłuższej perspektywie. * </w:t>
+      </w:r>
+      <w:r>
+        <w:rPr>
+          <w:b/>
+          <w:bCs/>
+          <w:color w:val="000000" w:themeColor="text1"/>
+        </w:rPr>
+        <w:t>Długoterminowe korzyści:</w:t>
+      </w:r>
+      <w:r>
+        <w:rPr>
+          <w:color w:val="000000" w:themeColor="text1"/>
+        </w:rPr>
+        <w:t xml:space="preserve"> Dzieci potrzebują adaptacyjnego siedzenia nawet jako nastolatki. Standardowe krzesła i stoły jadalniane są dla nich za duże – stopy wiszą w powietrzu, a stół jest za wysoko. </w:t>
+      </w:r>
+      <w:r>
+        <w:rPr>
+          <w:rStyle w:val="VerbatimChar"/>
+          <w:color w:val="000000" w:themeColor="text1"/>
+        </w:rPr>
+        <w:t>Tripp Trapp</w:t>
+      </w:r>
+      <w:r>
+        <w:rPr>
+          <w:color w:val="000000" w:themeColor="text1"/>
+        </w:rPr>
+        <w:t xml:space="preserve"> zapewnia prawidłowe wsparcie przez lata, co jest ważne nie tylko przy posiłkach, ale także przy odrabianiu lekcji (wspiera rozwój motoryki małej).</w:t>
+      </w:r>
+    </w:p>
+    <w:p>
+      <w:pPr>
+        <w:pStyle w:val="BodyText"/>
+        <w:rPr>
+          <w:color w:val="000000" w:themeColor="text1"/>
+        </w:rPr>
+      </w:pPr>
+      <w:r>
+        <w:rPr>
+          <w:b/>
+          <w:bCs/>
+          <w:color w:val="000000" w:themeColor="text1"/>
+        </w:rPr>
         <w:lastRenderedPageBreak/>
-        <w:t xml:space="preserve">Zdecydowanie najlepszym krzesełkiem do karmienia jest </w:t>
-      </w:r>
-      <w:r>
-        <w:rPr>
-          <w:b/>
-          <w:bCs/>
-          <w:color w:val="000000" w:themeColor="text1"/>
-        </w:rPr>
-        <w:t>Stokke Tripp Trapp</w:t>
-      </w:r>
-      <w:r>
-        <w:rPr>
-          <w:color w:val="000000" w:themeColor="text1"/>
-        </w:rPr>
-        <w:t xml:space="preserve"> z zestawem dla niemowląt (baby set). Mimo że jest drogie (w Australii ok. 400 dolarów), jego funkcje przewyższają tańsze opcje, które wcale nie są aż tak dużo tańsze.</w:t>
-      </w:r>
-    </w:p>
-    <w:p>
-      <w:pPr>
-        <w:pStyle w:val="Heading3"/>
-        <w:rPr>
-          <w:color w:val="000000" w:themeColor="text1"/>
-        </w:rPr>
-      </w:pPr>
-      <w:bookmarkStart w:id="183" w:name="X34cbb2f43c43368eb63ec9776f82712ec4d4ccb"/>
-      <w:r>
-        <w:rPr>
-          <w:color w:val="000000" w:themeColor="text1"/>
-        </w:rPr>
-        <w:t>6 Cech, które czynią Tripp Trapp najlepszym krzesełkiem</w:t>
-      </w:r>
-    </w:p>
-    <w:p>
-      <w:pPr>
-        <w:pStyle w:val="FirstParagraph"/>
-        <w:rPr>
-          <w:color w:val="000000" w:themeColor="text1"/>
-        </w:rPr>
-      </w:pPr>
-      <w:r>
-        <w:rPr>
-          <w:b/>
-          <w:bCs/>
-          <w:color w:val="000000" w:themeColor="text1"/>
-        </w:rPr>
-        <w:t>1. Regulowany podnóżek (wysokość i głębokość)</w:t>
-      </w:r>
-      <w:r>
-        <w:rPr>
-          <w:color w:val="000000" w:themeColor="text1"/>
-        </w:rPr>
-        <w:t xml:space="preserve"> To najważniejsza funkcja.s Wiele krzesełek twierdzi, że ma podnóżek, ale stopy sześciomiesięcznego dziecka i tak do niego nie dosięgają. * </w:t>
-      </w:r>
-      <w:r>
-        <w:rPr>
-          <w:b/>
-          <w:bCs/>
-          <w:color w:val="000000" w:themeColor="text1"/>
-        </w:rPr>
-        <w:t>Dlaczego to kluczowe:</w:t>
-      </w:r>
-      <w:r>
-        <w:rPr>
-          <w:color w:val="000000" w:themeColor="text1"/>
-        </w:rPr>
-        <w:t xml:space="preserve"> Wsparcie stóp jest niezbędne. Sześciomiesięczne dziecko dopiero uczy się siedzieć (utrzymuje pozycję może przez 5 minut). Wyobraź sobie siedzenie na stołku barowym bez podparcia dla nóg – jest to niezwykle trudne i męczące. Dziecko bez wsparcia stóp będzie miało ogromne trudności z siedzeniem w krzesełku. * </w:t>
-      </w:r>
-      <w:r>
-        <w:rPr>
-          <w:b/>
-          <w:bCs/>
-          <w:color w:val="000000" w:themeColor="text1"/>
-        </w:rPr>
-        <w:t>Korzyść:</w:t>
-      </w:r>
-      <w:r>
-        <w:rPr>
-          <w:color w:val="000000" w:themeColor="text1"/>
-        </w:rPr>
-        <w:t xml:space="preserve"> </w:t>
-      </w:r>
-      <w:r>
-        <w:rPr>
-          <w:rStyle w:val="VerbatimChar"/>
-          <w:color w:val="000000" w:themeColor="text1"/>
-        </w:rPr>
-        <w:t>Tripp Trapp</w:t>
-      </w:r>
-      <w:r>
-        <w:rPr>
-          <w:color w:val="000000" w:themeColor="text1"/>
-        </w:rPr>
-        <w:t xml:space="preserve"> gwarantuje, że dziecko ma wsparcie stóp od 6. miesiąca życia. W miarę wzrostu dziecka podnóżek można obniżać, stale zapewniając idealne podparcie.</w:t>
-      </w:r>
-    </w:p>
-    <w:p>
-      <w:pPr>
-        <w:pStyle w:val="BodyText"/>
-        <w:rPr>
-          <w:color w:val="000000" w:themeColor="text1"/>
-        </w:rPr>
-      </w:pPr>
-      <w:r>
-        <w:rPr>
-          <w:b/>
-          <w:bCs/>
-          <w:color w:val="000000" w:themeColor="text1"/>
-        </w:rPr>
-        <w:t>2. Regulowana wysokość siedziska</w:t>
-      </w:r>
-      <w:r>
-        <w:rPr>
-          <w:color w:val="000000" w:themeColor="text1"/>
-        </w:rPr>
-        <w:t xml:space="preserve"> Krzesełko rośnie wraz z dzieckiem – siedzisko można obniżać w miarę wzrostu. * </w:t>
-      </w:r>
-      <w:r>
-        <w:rPr>
-          <w:b/>
-          <w:bCs/>
-          <w:color w:val="000000" w:themeColor="text1"/>
-        </w:rPr>
-        <w:t>Dlaczego to kluczowe:</w:t>
-      </w:r>
-      <w:r>
-        <w:rPr>
-          <w:color w:val="000000" w:themeColor="text1"/>
-        </w:rPr>
-        <w:t xml:space="preserve"> Większość krzesełek jest za duża. Ramiona dziecka znajdują się zbyt wysoko (na wysokości barków), co uniemożliwia mu interakcję z jedzeniem i utrudnia jego zobaczenie. * </w:t>
-      </w:r>
-      <w:r>
-        <w:rPr>
-          <w:b/>
-          <w:bCs/>
-          <w:color w:val="000000" w:themeColor="text1"/>
-        </w:rPr>
-        <w:t>Korzyść:</w:t>
-      </w:r>
-      <w:r>
-        <w:rPr>
-          <w:color w:val="000000" w:themeColor="text1"/>
-        </w:rPr>
-        <w:t xml:space="preserve"> </w:t>
-      </w:r>
-      <w:r>
-        <w:rPr>
-          <w:rStyle w:val="VerbatimChar"/>
-          <w:color w:val="000000" w:themeColor="text1"/>
-        </w:rPr>
-        <w:t>Tripp Trapp</w:t>
-      </w:r>
-      <w:r>
-        <w:rPr>
-          <w:color w:val="000000" w:themeColor="text1"/>
-        </w:rPr>
-        <w:t xml:space="preserve"> pozwala idealnie dopasować wysokość siedziska. Od 6. miesiąca życia ramiona dziecka mogą spoczywać na stole lub tacce pod idealnym kątem 90 stopni. Dzięki temu dziecko dobrze widzi jedzenie i, co najważniejsze, może go dotykać i samodzielnie badać.</w:t>
-      </w:r>
-    </w:p>
-    <w:p>
-      <w:pPr>
-        <w:pStyle w:val="BodyText"/>
-        <w:rPr>
-          <w:color w:val="000000" w:themeColor="text1"/>
-        </w:rPr>
-      </w:pPr>
-      <w:r>
-        <w:rPr>
-          <w:b/>
-          <w:bCs/>
-          <w:color w:val="000000" w:themeColor="text1"/>
-        </w:rPr>
-        <w:t>3. Rośnie z dzieckiem aż do dorosłości</w:t>
-      </w:r>
-      <w:r>
-        <w:rPr>
-          <w:color w:val="000000" w:themeColor="text1"/>
-        </w:rPr>
-        <w:t xml:space="preserve"> Krzesełko ma regulowaną wysokość i głębokość zarówno siedziska, jak i podnóżka. * </w:t>
-      </w:r>
-      <w:r>
-        <w:rPr>
-          <w:b/>
-          <w:bCs/>
-          <w:color w:val="000000" w:themeColor="text1"/>
-        </w:rPr>
-        <w:t>Łatwość regulacji:</w:t>
-      </w:r>
-      <w:r>
-        <w:rPr>
-          <w:color w:val="000000" w:themeColor="text1"/>
-        </w:rPr>
-        <w:t xml:space="preserve"> Regulacja jest bardzo prosta. Wystarczy klucz imbusowy (Allen key), aby poluzować śruby, przesunąć półkę na odpowiedni poziom i ponownie ją dokręcić. * </w:t>
-      </w:r>
-      <w:r>
-        <w:rPr>
-          <w:b/>
-          <w:bCs/>
-          <w:color w:val="000000" w:themeColor="text1"/>
-        </w:rPr>
-        <w:t>Wytrzymałość:</w:t>
-      </w:r>
-      <w:r>
-        <w:rPr>
-          <w:color w:val="000000" w:themeColor="text1"/>
-        </w:rPr>
-        <w:t xml:space="preserve"> Krzesło ma ogromny udźwig (110 kg lub 242 funty). * </w:t>
-      </w:r>
-      <w:r>
-        <w:rPr>
-          <w:b/>
-          <w:bCs/>
-          <w:color w:val="000000" w:themeColor="text1"/>
-        </w:rPr>
-        <w:t>Porównanie:</w:t>
-      </w:r>
-      <w:r>
-        <w:rPr>
-          <w:color w:val="000000" w:themeColor="text1"/>
-        </w:rPr>
-        <w:t xml:space="preserve"> Wiele tańszych krzesełek ma limit wagowy 15 kg (33 funty). Półtoraroczne dziecko autorki już osiągnęło tę wagę, co oznaczałoby konieczność zakupu kolejnego siedziska. </w:t>
-      </w:r>
-      <w:r>
-        <w:rPr>
-          <w:rStyle w:val="VerbatimChar"/>
-          <w:color w:val="000000" w:themeColor="text1"/>
-        </w:rPr>
-        <w:t>Tripp Trapp</w:t>
-      </w:r>
-      <w:r>
-        <w:rPr>
-          <w:color w:val="000000" w:themeColor="text1"/>
-        </w:rPr>
-        <w:t xml:space="preserve">, mimo początkowo wyższej ceny, jest bardziej ekonomiczny w dłuższej perspektywie. * </w:t>
-      </w:r>
-      <w:r>
-        <w:rPr>
-          <w:b/>
-          <w:bCs/>
-          <w:color w:val="000000" w:themeColor="text1"/>
-        </w:rPr>
-        <w:t>Długoterminowe korzyści:</w:t>
-      </w:r>
-      <w:r>
-        <w:rPr>
-          <w:color w:val="000000" w:themeColor="text1"/>
-        </w:rPr>
-        <w:t xml:space="preserve"> Dzieci potrzebują adaptacyjnego siedzenia nawet jako nastolatki. Standardowe krzesła i stoły jadalniane są dla nich za duże – stopy wiszą w powietrzu, a stół jest za wysoko. </w:t>
-      </w:r>
-      <w:r>
-        <w:rPr>
-          <w:rStyle w:val="VerbatimChar"/>
-          <w:color w:val="000000" w:themeColor="text1"/>
-        </w:rPr>
-        <w:t>Tripp Trapp</w:t>
-      </w:r>
-      <w:r>
-        <w:rPr>
-          <w:color w:val="000000" w:themeColor="text1"/>
-        </w:rPr>
-        <w:t xml:space="preserve"> zapewnia prawidłowe wsparcie przez lata, co jest ważne nie tylko przy posiłkach, ale także przy odrabianiu lekcji (wspiera rozwój motoryki małej).</w:t>
-      </w:r>
-    </w:p>
-    <w:p>
-      <w:pPr>
-        <w:pStyle w:val="BodyText"/>
-        <w:rPr>
-          <w:color w:val="000000" w:themeColor="text1"/>
-        </w:rPr>
-      </w:pPr>
-      <w:r>
-        <w:rPr>
-          <w:b/>
-          <w:bCs/>
-          <w:color w:val="000000" w:themeColor="text1"/>
-        </w:rPr>
         <w:t>4. Możliwość przysunięcia do stołu jadalnianego</w:t>
       </w:r>
       <w:r>
@@ -30730,7 +30734,6 @@
         <w:rPr>
           <w:color w:val="000000" w:themeColor="text1"/>
         </w:rPr>
-        <w:lastRenderedPageBreak/>
         <w:t>Sprzęt - noszenie dziecka</w:t>
       </w:r>
       <w:bookmarkEnd w:id="185"/>
@@ -30931,6 +30934,7 @@
           <w:bCs/>
           <w:color w:val="000000" w:themeColor="text1"/>
         </w:rPr>
+        <w:lastRenderedPageBreak/>
         <w:t>Opóźnienia rozwojowe:</w:t>
       </w:r>
       <w:r>
@@ -31156,14 +31160,7 @@
         <w:rPr>
           <w:color w:val="000000" w:themeColor="text1"/>
         </w:rPr>
-        <w:t xml:space="preserve"> Siedzenie jest umiejętnością dynamiczną. Wymaga od dziecka kontroli nad głową, szyją, tułowiem i biknkljodrami. Dziecko musi nauczyć się korygować nierównowagę, np. gdy przechyla się </w:t>
-      </w:r>
-      <w:r>
-        <w:rPr>
-          <w:color w:val="000000" w:themeColor="text1"/>
-        </w:rPr>
-        <w:lastRenderedPageBreak/>
-        <w:t>na bok, musi użyć mięśni tułowia, aby wrócić do centrum. W foteliku podłogowym jest “unieruchomione” i nie ma możliwości ćwiczenia tych dynamicznych reakcji równoważnych.</w:t>
+        <w:t xml:space="preserve"> Siedzenie jest umiejętnością dynamiczną. Wymaga od dziecka kontroli nad głową, szyją, tułowiem i biknkljodrami. Dziecko musi nauczyć się korygować nierównowagę, np. gdy przechyla się na bok, musi użyć mięśni tułowia, aby wrócić do centrum. W foteliku podłogowym jest “unieruchomione” i nie ma możliwości ćwiczenia tych dynamicznych reakcji równoważnych.</w:t>
       </w:r>
     </w:p>
     <w:p>
@@ -31444,6 +31441,7 @@
         <w:rPr>
           <w:color w:val="000000" w:themeColor="text1"/>
         </w:rPr>
+        <w:lastRenderedPageBreak/>
         <w:t>Lepsze pozycje do rozwoju motoryki małej (zamiast fotelika)</w:t>
       </w:r>
     </w:p>
@@ -31626,7 +31624,6 @@
         <w:rPr>
           <w:color w:val="000000" w:themeColor="text1"/>
         </w:rPr>
-        <w:lastRenderedPageBreak/>
         <w:t>Sprzęt - skoczki ostrzeżenie</w:t>
       </w:r>
       <w:bookmarkEnd w:id="195"/>
@@ -31892,6 +31889,7 @@
         <w:rPr>
           <w:color w:val="000000" w:themeColor="text1"/>
         </w:rPr>
+        <w:lastRenderedPageBreak/>
         <w:t>Bezpieczne alternatywy dla skoczka</w:t>
       </w:r>
     </w:p>
@@ -32041,7 +32039,6 @@
         <w:rPr>
           <w:color w:val="000000" w:themeColor="text1"/>
         </w:rPr>
-        <w:lastRenderedPageBreak/>
         <w:t>Sprzęt - wózek bezpieczne ustawienie</w:t>
       </w:r>
       <w:bookmarkEnd w:id="200"/>
@@ -32286,7 +32283,14 @@
         <w:rPr>
           <w:color w:val="000000" w:themeColor="text1"/>
         </w:rPr>
-        <w:t>Aby zapobiec opadaniu dziecka na boki, warto umieścić zwinięte pieluszki lub małe kocyki wzdłuż tułowia i ud dziecka. Ważne: wałeczki przy tułowiu powinny sięgać tylko do dolnej części żeber, a nie pod pachy, aby dziecko mogło swobodnie opuścić ręce. Gdy dziecko nauczy się siedzieć samodzielnie, dodatkowe wsparcie nie będzie już potrzebne.</w:t>
+        <w:t xml:space="preserve">Aby zapobiec opadaniu dziecka na boki, warto umieścić zwinięte pieluszki lub małe kocyki wzdłuż tułowia i ud dziecka. Ważne: wałeczki przy tułowiu powinny sięgać tylko do dolnej części żeber, a nie pod pachy, aby dziecko </w:t>
+      </w:r>
+      <w:r>
+        <w:rPr>
+          <w:color w:val="000000" w:themeColor="text1"/>
+        </w:rPr>
+        <w:lastRenderedPageBreak/>
+        <w:t>mogło swobodnie opuścić ręce. Gdy dziecko nauczy się siedzieć samodzielnie, dodatkowe wsparcie nie będzie już potrzebne.</w:t>
       </w:r>
     </w:p>
     <w:p>
@@ -32457,7 +32461,6 @@
         <w:rPr>
           <w:color w:val="000000" w:themeColor="text1"/>
         </w:rPr>
-        <w:lastRenderedPageBreak/>
         <w:t>Kontrola głowy to kamień milowy, który dzieci zwykle osiągają w wieku od trzech do czterech miesięcy. .</w:t>
       </w:r>
     </w:p>
@@ -32844,6 +32847,7 @@
         <w:rPr>
           <w:color w:val="000000" w:themeColor="text1"/>
         </w:rPr>
+        <w:lastRenderedPageBreak/>
         <w:t>Jeśli dziecko przejdzie te dwa testy, możesz przenieść je do odchylonego fotelika w wózku. Autorka poleca następnie obejrzenie filmu instruktażowego, jak prawidłowo ustawić fotelik wózka (kąt nachylenia, pasy, podparcie stóp).</w:t>
       </w:r>
     </w:p>
@@ -32945,14 +32949,7 @@
         <w:rPr>
           <w:color w:val="000000" w:themeColor="text1"/>
         </w:rPr>
-        <w:t xml:space="preserve"> Początkowo odruch ten znajduje się z przodu języka. Ciągłe wkładanie przedmiotów do buzi przesuwa go do tyłu i odwrażliwia (desensytyzacja), dzięki czemu trudniej go wywołać. Ułatwia to dziecku zabawę i interakcję z jedzeniem bez ciągłego </w:t>
-      </w:r>
-      <w:r>
-        <w:rPr>
-          <w:color w:val="000000" w:themeColor="text1"/>
-        </w:rPr>
-        <w:lastRenderedPageBreak/>
-        <w:t xml:space="preserve">krztuszenia się. * </w:t>
+        <w:t xml:space="preserve"> Początkowo odruch ten znajduje się z przodu języka. Ciągłe wkładanie przedmiotów do buzi przesuwa go do tyłu i odwrażliwia (desensytyzacja), dzięki czemu trudniej go wywołać. Ułatwia to dziecku zabawę i interakcję z jedzeniem bez ciągłego krztuszenia się. * </w:t>
       </w:r>
       <w:r>
         <w:rPr>
@@ -33192,6 +33189,7 @@
         <w:rPr>
           <w:color w:val="000000" w:themeColor="text1"/>
         </w:rPr>
+        <w:lastRenderedPageBreak/>
         <w:t>Niektóre dzieci mogą kontynuować ssanie kciuka aż do wieku przedszkolnego, używając tej techniki do zasypiania lub radzenia sobie ze stresem.</w:t>
       </w:r>
     </w:p>
@@ -33322,7 +33320,6 @@
         <w:rPr>
           <w:color w:val="000000" w:themeColor="text1"/>
         </w:rPr>
-        <w:lastRenderedPageBreak/>
         <w:t>W miarę jak dziecko rośnie, przestaje wkładać do ust ręce, a skupia się na zabawkach.</w:t>
       </w:r>
     </w:p>
@@ -33551,6 +33548,7 @@
         <w:rPr>
           <w:color w:val="000000" w:themeColor="text1"/>
         </w:rPr>
+        <w:lastRenderedPageBreak/>
         <w:t>Pierwszą parę butów należy rozważyć, gdy dziecko zaczyna wykonywać te czynności na zewnątrz. Celem jest wtedy ochrona stóp, a nie wspomaganie rozwoju. Chodzi o ochronę przed temperaturą podłoża (gorącą lub zimną) oraz przed ostrymi lub spiczastymi przedmiotami, takimi jak kamienie, żwir czy nierówne powierzchnie.</w:t>
       </w:r>
     </w:p>
@@ -33663,14 +33661,7 @@
         <w:rPr>
           <w:color w:val="000000" w:themeColor="text1"/>
         </w:rPr>
-        <w:t xml:space="preserve"> Jeśli dziecko raczkuje lub podciąga się do stania, warto poszukać ochrony z przodu buta. Zapobiega to </w:t>
-      </w:r>
-      <w:r>
-        <w:rPr>
-          <w:color w:val="000000" w:themeColor="text1"/>
-        </w:rPr>
-        <w:lastRenderedPageBreak/>
-        <w:t xml:space="preserve">ścieraniu się czubka, gdy dziecko raczkuje, i sprawia, że but posłuży dłużej. * </w:t>
+        <w:t xml:space="preserve"> Jeśli dziecko raczkuje lub podciąga się do stania, warto poszukać ochrony z przodu buta. Zapobiega to ścieraniu się czubka, gdy dziecko raczkuje, i sprawia, że but posłuży dłużej. * </w:t>
       </w:r>
       <w:r>
         <w:rPr>
@@ -33936,7 +33927,14 @@
         <w:rPr>
           <w:color w:val="000000" w:themeColor="text1"/>
         </w:rPr>
-        <w:t xml:space="preserve"> z dwóch powodów: 1. Kości i więzadła w stopach małego dziecka są bardzo elastyczne, więc pod wpływem ciężaru ciała naturalnie się “spłaszczają”. 2. Dzieci posiadają poduszkę tłuszczową po wewnętrznej stronie stopy, która ukrywa naturalny łuk.</w:t>
+        <w:t xml:space="preserve"> z dwóch powodów: 1. Kości i więzadła w stopach małego dziecka są bardzo elastyczne, więc pod wpływem ciężaru </w:t>
+      </w:r>
+      <w:r>
+        <w:rPr>
+          <w:color w:val="000000" w:themeColor="text1"/>
+        </w:rPr>
+        <w:lastRenderedPageBreak/>
+        <w:t>ciała naturalnie się “spłaszczają”. 2. Dzieci posiadają poduszkę tłuszczową po wewnętrznej stronie stopy, która ukrywa naturalny łuk.</w:t>
       </w:r>
     </w:p>
     <w:p>
@@ -34002,7 +34000,6 @@
         <w:rPr>
           <w:color w:val="000000" w:themeColor="text1"/>
         </w:rPr>
-        <w:lastRenderedPageBreak/>
         <w:t>3. Stopy skierowane do wewnątrz (In-toeing / Pigeon Toed)</w:t>
       </w:r>
     </w:p>
@@ -34409,6 +34406,7 @@
           <w:bCs/>
           <w:color w:val="000000" w:themeColor="text1"/>
         </w:rPr>
+        <w:lastRenderedPageBreak/>
         <w:t>Wskazówka:</w:t>
       </w:r>
       <w:r>
@@ -34503,7 +34501,6 @@
         <w:rPr>
           <w:color w:val="000000" w:themeColor="text1"/>
         </w:rPr>
-        <w:lastRenderedPageBreak/>
         <w:t>Na tym etapie (ok. 10-12 miesięcy) oczekujemy jedynie wyjmowania elementów, a nie wkładania ich z powrotem.</w:t>
       </w:r>
     </w:p>
@@ -35094,6 +35091,7 @@
           <w:bCs/>
           <w:color w:val="000000" w:themeColor="text1"/>
         </w:rPr>
+        <w:lastRenderedPageBreak/>
         <w:t>Ważna uwaga:</w:t>
       </w:r>
       <w:r>
@@ -35125,14 +35123,7 @@
         <w:rPr>
           <w:color w:val="000000" w:themeColor="text1"/>
         </w:rPr>
-        <w:t xml:space="preserve"> Dziecko leży na boku na ziemi, z obiema rękami wysuniętymi do przodu. Zabawkę należy umieścić bezpośrednio w linii jego wzroku. Ta pozycja naturalnie zachęca do zbliżania rąk, co ułatwia zabawę. </w:t>
-      </w:r>
-      <w:r>
-        <w:rPr>
-          <w:color w:val="000000" w:themeColor="text1"/>
-        </w:rPr>
-        <w:lastRenderedPageBreak/>
-        <w:t>Aby dziecko nie przekręciło się z powrotem na plecy, można podłożyć za nie zwinięty ręcznik. Należy jednak nadzorować dziecko, ponieważ może przypadkowo obrócić się na brzuch.</w:t>
+        <w:t xml:space="preserve"> Dziecko leży na boku na ziemi, z obiema rękami wysuniętymi do przodu. Zabawkę należy umieścić bezpośrednio w linii jego wzroku. Ta pozycja naturalnie zachęca do zbliżania rąk, co ułatwia zabawę. Aby dziecko nie przekręciło się z powrotem na plecy, można podłożyć za nie zwinięty ręcznik. Należy jednak nadzorować dziecko, ponieważ może przypadkowo obrócić się na brzuch.</w:t>
       </w:r>
     </w:p>
     <w:p>
@@ -35973,49 +35964,49 @@
         <w:rPr>
           <w:color w:val="000000" w:themeColor="text1"/>
         </w:rPr>
+        <w:t>Ślinienie a ząbkowanie</w:t>
+      </w:r>
+    </w:p>
+    <w:p>
+      <w:pPr>
+        <w:pStyle w:val="FirstParagraph"/>
+        <w:rPr>
+          <w:color w:val="000000" w:themeColor="text1"/>
+        </w:rPr>
+      </w:pPr>
+      <w:r>
+        <w:rPr>
+          <w:color w:val="000000" w:themeColor="text1"/>
+        </w:rPr>
+        <w:t xml:space="preserve">Wielu rodziców słyszy, że ślinienie jest oznaką nadchodzącego lub trwającego ząbkowania. Niestety, </w:t>
+      </w:r>
+      <w:r>
+        <w:rPr>
+          <w:b/>
+          <w:bCs/>
+          <w:color w:val="000000" w:themeColor="text1"/>
+        </w:rPr>
+        <w:t>nie ma bezpośredniej korelacji</w:t>
+      </w:r>
+      <w:r>
+        <w:rPr>
+          <w:color w:val="000000" w:themeColor="text1"/>
+        </w:rPr>
+        <w:t xml:space="preserve"> między tymi dwiema rzeczami.</w:t>
+      </w:r>
+    </w:p>
+    <w:p>
+      <w:pPr>
+        <w:pStyle w:val="BodyText"/>
+        <w:rPr>
+          <w:color w:val="000000" w:themeColor="text1"/>
+        </w:rPr>
+      </w:pPr>
+      <w:r>
+        <w:rPr>
+          <w:color w:val="000000" w:themeColor="text1"/>
+        </w:rPr>
         <w:lastRenderedPageBreak/>
-        <w:t>Ślinienie a ząbkowanie</w:t>
-      </w:r>
-    </w:p>
-    <w:p>
-      <w:pPr>
-        <w:pStyle w:val="FirstParagraph"/>
-        <w:rPr>
-          <w:color w:val="000000" w:themeColor="text1"/>
-        </w:rPr>
-      </w:pPr>
-      <w:r>
-        <w:rPr>
-          <w:color w:val="000000" w:themeColor="text1"/>
-        </w:rPr>
-        <w:t xml:space="preserve">Wielu rodziców słyszy, że ślinienie jest oznaką nadchodzącego lub trwającego ząbkowania. Niestety, </w:t>
-      </w:r>
-      <w:r>
-        <w:rPr>
-          <w:b/>
-          <w:bCs/>
-          <w:color w:val="000000" w:themeColor="text1"/>
-        </w:rPr>
-        <w:t>nie ma bezpośredniej korelacji</w:t>
-      </w:r>
-      <w:r>
-        <w:rPr>
-          <w:color w:val="000000" w:themeColor="text1"/>
-        </w:rPr>
-        <w:t xml:space="preserve"> między tymi dwiema rzeczami.</w:t>
-      </w:r>
-    </w:p>
-    <w:p>
-      <w:pPr>
-        <w:pStyle w:val="BodyText"/>
-        <w:rPr>
-          <w:color w:val="000000" w:themeColor="text1"/>
-        </w:rPr>
-      </w:pPr>
-      <w:r>
-        <w:rPr>
-          <w:color w:val="000000" w:themeColor="text1"/>
-        </w:rPr>
         <w:t>To, co się dzieje, to fakt, że podczas ząbkowania dzieci mają tendencję do wkładania większej liczby przedmiotów do ust (rąk, zabawek), aby ulżyć sobie w bólu. Jak omówiono wcześniej, stymuluje to receptory motoryczne w ustach do produkcji większej ilości śliny, co powoduje większe ślinienie.</w:t>
       </w:r>
     </w:p>
@@ -36476,22 +36467,28 @@
           <w:bCs/>
           <w:color w:val="000000" w:themeColor="text1"/>
         </w:rPr>
+        <w:t>Rozwijanie nowych strategii radzenia sobie z emocjami</w:t>
+      </w:r>
+    </w:p>
+    <w:p>
+      <w:pPr>
+        <w:pStyle w:val="BodyText"/>
+        <w:rPr>
+          <w:color w:val="000000" w:themeColor="text1"/>
+        </w:rPr>
+      </w:pPr>
+      <w:r>
+        <w:rPr>
+          <w:color w:val="000000" w:themeColor="text1"/>
+        </w:rPr>
+        <w:t xml:space="preserve">Ograniczenie dostępu do smoczka oznacza, że dziecko traci swoje główne narzędzie do samoukojenia w momentach stresu (np. wyjście z placu zabaw). Konieczne jest nauczenie dziecka nowych sposobów radzenia sobie z trudnymi emocjami, takimi jak złość czy frustracja. * Rozmawiaj z dzieckiem o tym, co je denerwuje. * Nazywaj emocje (np. “Widzę, że jesteś sfrustrowany”). Ważne, aby robić to w sposób nieoceniający. * Oferuj </w:t>
+      </w:r>
+      <w:r>
+        <w:rPr>
+          <w:color w:val="000000" w:themeColor="text1"/>
+        </w:rPr>
         <w:lastRenderedPageBreak/>
-        <w:t>Rozwijanie nowych strategii radzenia sobie z emocjami</w:t>
-      </w:r>
-    </w:p>
-    <w:p>
-      <w:pPr>
-        <w:pStyle w:val="BodyText"/>
-        <w:rPr>
-          <w:color w:val="000000" w:themeColor="text1"/>
-        </w:rPr>
-      </w:pPr>
-      <w:r>
-        <w:rPr>
-          <w:color w:val="000000" w:themeColor="text1"/>
-        </w:rPr>
-        <w:t>Ograniczenie dostępu do smoczka oznacza, że dziecko traci swoje główne narzędzie do samoukojenia w momentach stresu (np. wyjście z placu zabaw). Konieczne jest nauczenie dziecka nowych sposobów radzenia sobie z trudnymi emocjami, takimi jak złość czy frustracja. * Rozmawiaj z dzieckiem o tym, co je denerwuje. * Nazywaj emocje (np. “Widzę, że jesteś sfrustrowany”). Ważne, aby robić to w sposób nieoceniający. * Oferuj przytulenie, otuchę lub zabawkę/misia do przytulenia. * Proponuj alternatywne strategie (np. głębokie oddechy). * – znajomość poziomu komunikacji dziecka w danym wieku pomaga w nauce tych strategii.</w:t>
+        <w:t>przytulenie, otuchę lub zabawkę/misia do przytulenia. * Proponuj alternatywne strategie (np. głębokie oddechy). * – znajomość poziomu komunikacji dziecka w danym wieku pomaga w nauce tych strategii.</w:t>
       </w:r>
     </w:p>
     <w:p>
@@ -36732,42 +36729,42 @@
         <w:rPr>
           <w:color w:val="000000" w:themeColor="text1"/>
         </w:rPr>
-        <w:t xml:space="preserve">Istnieje również kilka innych powodów, dla których warto rozważyć odstawienie smoczka w tym wieku: * W wieku sześciu miesięcy dzieci zazwyczaj potrafią zasypiać bez smoczka. * W tym wieku dzieci mogą stać się bardzo zależne od smoczków przy zasypianiu, co może negatywnie wpłynąć na ich sen, prowadząc do częstszych pobudek w nocy i krótszych drzemek. * Ciągłe ssanie smoczka na jawie powstrzymuje dziecko od wkładania zabawek do ust, co jest głównym sposobem zabawy w wieku sześciu miesięcy. Utrudnia to również dziecku wydawanie dźwięków gruchania i gaworzenia, które są wczesnymi etapami rozwoju umiejętności komunikacyjnych, co może negatywnie wpłynąć na rozwój motoryki małej i rozwój językowy. * W tym wieku dzieci zaczynają ząbkować i mogą przypadkowo przegryźć </w:t>
+        <w:t>Istnieje również kilka innych powodów, dla których warto rozważyć odstawienie smoczka w tym wieku: * W wieku sześciu miesięcy dzieci zazwyczaj potrafią zasypiać bez smoczka. * W tym wieku dzieci mogą stać się bardzo zależne od smoczków przy zasypianiu, co może negatywnie wpłynąć na ich sen, prowadząc do częstszych pobudek w nocy i krótszych drzemek. * Ciągłe ssanie smoczka na jawie powstrzymuje dziecko od wkładania zabawek do ust, co jest głównym sposobem zabawy w wieku sześciu miesięcy. Utrudnia to również dziecku wydawanie dźwięków gruchania i gaworzenia, które są wczesnymi etapami rozwoju umiejętności komunikacyjnych, co może negatywnie wpłynąć na rozwój motoryki małej i rozwój językowy. * W tym wieku dzieci zaczynają ząbkować i mogą przypadkowo przegryźć lub złamać smoczek, próbując złagodzić ból związany z ząbkowaniem. * Zazwyczaj łatwiej jest odstawić smoczek w tym wieku niż w przypadku małego dziecka (toddler).</w:t>
+      </w:r>
+    </w:p>
+    <w:p>
+      <w:pPr>
+        <w:pStyle w:val="BodyText"/>
+        <w:rPr>
+          <w:color w:val="000000" w:themeColor="text1"/>
+        </w:rPr>
+      </w:pPr>
+      <w:r>
+        <w:rPr>
+          <w:color w:val="000000" w:themeColor="text1"/>
+        </w:rPr>
+        <w:t>Jeśli nie chcesz odstawiać smoczka w wieku sześciu miesięcy i nie ma to negatywnego wpływu na sen dziecka, następnym krokiem jest zaplanowanie odstawienia dziecka od smoczka do drugiego roku życia.</w:t>
+      </w:r>
+    </w:p>
+    <w:p>
+      <w:pPr>
+        <w:pStyle w:val="BodyText"/>
+        <w:rPr>
+          <w:color w:val="000000" w:themeColor="text1"/>
+        </w:rPr>
+      </w:pPr>
+      <w:r>
+        <w:rPr>
+          <w:color w:val="000000" w:themeColor="text1"/>
+        </w:rPr>
+        <w:t xml:space="preserve">Badania wykazują, że negatywne skutki stomatologiczne można zaobserwować u dzieci, które kontynuują używanie smoczka po drugim roku życia, przy czym najpoważniejsze wady zgryzu występują u dzieci, które używają smoczka po czwartym roku życia. Badanie przeprowadzone przez Warrena i zespół wyraźnie zilustrowało te wyniki: * Tylko 14% dzieci miało wady zgryzu, jeśli przestały ssać smoczek przed drugim rokiem życia. * 32% </w:t>
       </w:r>
       <w:r>
         <w:rPr>
           <w:color w:val="000000" w:themeColor="text1"/>
         </w:rPr>
         <w:lastRenderedPageBreak/>
-        <w:t>lub złamać smoczek, próbując złagodzić ból związany z ząbkowaniem. * Zazwyczaj łatwiej jest odstawić smoczek w tym wieku niż w przypadku małego dziecka (toddler).</w:t>
-      </w:r>
-    </w:p>
-    <w:p>
-      <w:pPr>
-        <w:pStyle w:val="BodyText"/>
-        <w:rPr>
-          <w:color w:val="000000" w:themeColor="text1"/>
-        </w:rPr>
-      </w:pPr>
-      <w:r>
-        <w:rPr>
-          <w:color w:val="000000" w:themeColor="text1"/>
-        </w:rPr>
-        <w:t>Jeśli nie chcesz odstawiać smoczka w wieku sześciu miesięcy i nie ma to negatywnego wpływu na sen dziecka, następnym krokiem jest zaplanowanie odstawienia dziecka od smoczka do drugiego roku życia.</w:t>
-      </w:r>
-    </w:p>
-    <w:p>
-      <w:pPr>
-        <w:pStyle w:val="BodyText"/>
-        <w:rPr>
-          <w:color w:val="000000" w:themeColor="text1"/>
-        </w:rPr>
-      </w:pPr>
-      <w:r>
-        <w:rPr>
-          <w:color w:val="000000" w:themeColor="text1"/>
-        </w:rPr>
-        <w:t>Badania wykazują, że negatywne skutki stomatologiczne można zaobserwować u dzieci, które kontynuują używanie smoczka po drugim roku życia, przy czym najpoważniejsze wady zgryzu występują u dzieci, które używają smoczka po czwartym roku życia. Badanie przeprowadzone przez Warrena i zespół wyraźnie zilustrowało te wyniki: * Tylko 14% dzieci miało wady zgryzu, jeśli przestały ssać smoczek przed drugim rokiem życia. * 32% dzieci miało wady zgryzu, jeśli przestały ssać między trzecim a czwartym rokiem życia. * 71% dzieci miało wady zgryzu, jeśli kontynuowały ssanie po czwartym roku życia.</w:t>
+        <w:t>dzieci miało wady zgryzu, jeśli przestały ssać między trzecim a czwartym rokiem życia. * 71% dzieci miało wady zgryzu, jeśli kontynuowały ssanie po czwartym roku życia.</w:t>
       </w:r>
     </w:p>
     <w:p>
@@ -36924,7 +36921,6 @@
         <w:rPr>
           <w:color w:val="000000" w:themeColor="text1"/>
         </w:rPr>
-        <w:lastRenderedPageBreak/>
         <w:t>Umiejętności - ssanie kciuka</w:t>
       </w:r>
       <w:bookmarkEnd w:id="240"/>
@@ -36987,6 +36983,7 @@
         <w:rPr>
           <w:color w:val="000000" w:themeColor="text1"/>
         </w:rPr>
+        <w:lastRenderedPageBreak/>
         <w:t>Z powodu tych dwóch odruchów wszystkie dzieci lubią ssać swoją dłoń. Szybko uczą się również, że ssanie dłoni pomaga im się uspokoić i wyciszyć. Rodzice często nie są świadomi korzyści płynących z posiadania dziecka, które ssie palce lub kciuk.</w:t>
       </w:r>
     </w:p>
@@ -37116,7 +37113,6 @@
         <w:rPr>
           <w:color w:val="000000" w:themeColor="text1"/>
         </w:rPr>
-        <w:lastRenderedPageBreak/>
         <w:t>Umiejętności - szczotkowanie zębów porady</w:t>
       </w:r>
       <w:bookmarkEnd w:id="242"/>
@@ -37303,6 +37299,7 @@
           <w:bCs/>
           <w:color w:val="000000" w:themeColor="text1"/>
         </w:rPr>
+        <w:lastRenderedPageBreak/>
         <w:t>Higiena dziąseł i pierwsze zęby</w:t>
       </w:r>
     </w:p>
@@ -37658,7 +37655,6 @@
         <w:rPr>
           <w:color w:val="000000" w:themeColor="text1"/>
         </w:rPr>
-        <w:lastRenderedPageBreak/>
         <w:t>Umiejętności - toaleta 2 niezbędne rzeczy</w:t>
       </w:r>
       <w:bookmarkEnd w:id="244"/>
@@ -37771,7 +37767,14 @@
         <w:rPr>
           <w:color w:val="000000" w:themeColor="text1"/>
         </w:rPr>
-        <w:t>. Zastępuje ona istniejącą deskę, ale ma wbudowaną mniejszą, dziecięcą deskę, która znajduje się wewnątrz pokrywy. Kiedy dorosły jej nie używa, jest to normalna deska, a gdy dziecko potrzebuje skorzystać z toalety, wystarczy opuścić dziecięcą nakładkę.</w:t>
+        <w:t xml:space="preserve">. Zastępuje ona istniejącą deskę, ale ma wbudowaną mniejszą, dziecięcą deskę, która znajduje się </w:t>
+      </w:r>
+      <w:r>
+        <w:rPr>
+          <w:color w:val="000000" w:themeColor="text1"/>
+        </w:rPr>
+        <w:lastRenderedPageBreak/>
+        <w:t>wewnątrz pokrywy. Kiedy dorosły jej nie używa, jest to normalna deska, a gdy dziecko potrzebuje skorzystać z toalety, wystarczy opuścić dziecięcą nakładkę.</w:t>
       </w:r>
     </w:p>
     <w:p>
@@ -37922,95 +37925,89 @@
         <w:rPr>
           <w:color w:val="000000" w:themeColor="text1"/>
         </w:rPr>
-        <w:t xml:space="preserve"> W wieku około 18 miesięcy do 2 lat pęcherz dziecka powiększa się, co pozwala mu na utrzymanie suchości przez około dwie godziny. Jeśli zabierasz dziecko do toalety co 30 minut, co godzinę lub co półtorej godziny, prosisz je o opróżnienie częściowo pełnego pęcherza. Dzieci w tym wieku nie </w:t>
-      </w:r>
-      <w:r>
-        <w:rPr>
+        <w:t xml:space="preserve"> W wieku około 18 miesięcy do 2 lat pęcherz dziecka powiększa się, co pozwala mu na utrzymanie suchości przez około dwie godziny. Jeśli zabierasz dziecko do toalety co 30 minut, co godzinę lub co półtorej godziny, prosisz je o opróżnienie częściowo pełnego pęcherza. Dzieci w tym wieku nie mają tej umiejętności i nie będą jej miały jeszcze przez kilka lat. Zamiast tego, zabieraj dziecko do toalety tylko co dwie godziny. Warto ustawić alarm w telefonie, który będzie o tym przypominał.</w:t>
+      </w:r>
+    </w:p>
+    <w:p>
+      <w:pPr>
+        <w:pStyle w:val="BodyText"/>
+        <w:rPr>
+          <w:color w:val="000000" w:themeColor="text1"/>
+        </w:rPr>
+      </w:pPr>
+      <w:r>
+        <w:rPr>
+          <w:b/>
+          <w:bCs/>
+          <w:color w:val="000000" w:themeColor="text1"/>
+        </w:rPr>
+        <w:t>Błąd 2: Zbyt długie przetrzymywanie dziecka na toalecie.</w:t>
+      </w:r>
+      <w:r>
+        <w:rPr>
+          <w:color w:val="000000" w:themeColor="text1"/>
+        </w:rPr>
+        <w:t xml:space="preserve"> Dziecko powinno siedzieć na toalecie lub nocniku maksymalnie przez pięć minut. Nie chcemy, aby siedzenie na nocniku było postrzegane jako kara, co może się zdarzyć, jeśli zmuszamy je do siedzenia tam przez 10 czy 20 minut. Jeśli dziecko siedzi na nocniku przez długi czas, na przykład oglądając telewizję, nie skupia się na odczuciach płynących z ciała, które sygnalizują potrzebę oddania moczu lub kału. W takiej sytuacji jedynie “łapiemy” przypadkowy mocz lub kał, a dziecko nie pracuje nad ogólną umiejętnością.</w:t>
+      </w:r>
+    </w:p>
+    <w:p>
+      <w:pPr>
+        <w:pStyle w:val="BodyText"/>
+        <w:rPr>
+          <w:color w:val="000000" w:themeColor="text1"/>
+        </w:rPr>
+      </w:pPr>
+      <w:r>
+        <w:rPr>
+          <w:b/>
+          <w:bCs/>
+          <w:color w:val="000000" w:themeColor="text1"/>
+        </w:rPr>
+        <w:t>Błąd 3: Pytanie dziecka “Czy chcesz iść do toalety?”.</w:t>
+      </w:r>
+      <w:r>
+        <w:rPr>
+          <w:color w:val="000000" w:themeColor="text1"/>
+        </w:rPr>
+        <w:t xml:space="preserve"> To podejście nie działa z dwóch powodów. Po pierwsze, dziecko jeszcze nie do końca wie, jakie to uczucie, gdy musi iść do toalety, więc zapytane, nie jest pewne odpowiedzi. Po drugie, jest to pytanie. Siedzenie na toalecie jest dla wielu dzieci nudne, wolą się bawić, więc ich odpowiedź często brzmi “nie”. Zamiast tego, gdy widzisz oznaki, że dziecko musi iść do toalety (np. tańczy w miejscu, ściska nogi, trzyma się), powiedz: “Widzę, że mówisz mi, że musisz iść do toalety, bo robisz zabawny taniec. Czas na toaletę”. Przeformułuj to na stwierdzenie “Czas na toaletę”, co zasadniczo nie daje dziecku opcji odmowy.</w:t>
+      </w:r>
+    </w:p>
+    <w:p>
+      <w:pPr>
+        <w:pStyle w:val="BodyText"/>
+        <w:rPr>
+          <w:color w:val="000000" w:themeColor="text1"/>
+        </w:rPr>
+      </w:pPr>
+      <w:r>
+        <w:rPr>
+          <w:b/>
+          <w:bCs/>
+          <w:color w:val="000000" w:themeColor="text1"/>
+        </w:rPr>
+        <w:t>Błąd 4: Prowadzenie nauki, gdy dziecko nadal nosi pieluchomajtki (pull-ups).</w:t>
+      </w:r>
+      <w:r>
+        <w:rPr>
+          <w:color w:val="000000" w:themeColor="text1"/>
+        </w:rPr>
+        <w:t xml:space="preserve"> Aby dziecko skutecznie nauczyło się korzystać z toalety, musi wiedzieć, jakie to uczucie być mokrym. Niestety, pieluchomajtki typu pull-ups lub zwykłe pieluchy są zbyt dobre we wchłanianiu wilgoci. To sprawia, że dziecko nie odczuwa dyskomfortu i nie czuje mokrości. Jeśli chcesz ograniczyć bałagan, możesz rozważyć włożenie zwykłych majtek do pieluchy lub pieluchomajtek. Dzięki temu dziecko poczuje wilgoć, która następnie zostanie wchłonięta przez pieluchę. Jednak najlepszym podejściem jest użycie majtek treningowych lub przejście od razu na zwykłą bieliznę.</w:t>
+      </w:r>
+    </w:p>
+    <w:p>
+      <w:pPr>
+        <w:pStyle w:val="BodyText"/>
+        <w:rPr>
+          <w:color w:val="000000" w:themeColor="text1"/>
+        </w:rPr>
+      </w:pPr>
+      <w:r>
+        <w:rPr>
+          <w:b/>
+          <w:bCs/>
           <w:color w:val="000000" w:themeColor="text1"/>
         </w:rPr>
         <w:lastRenderedPageBreak/>
-        <w:t>mają tej umiejętności i nie będą jej miały jeszcze przez kilka lat. Zamiast tego, zabieraj dziecko do toalety tylko co dwie godziny. Warto ustawić alarm w telefonie, który będzie o tym przypominał.</w:t>
-      </w:r>
-    </w:p>
-    <w:p>
-      <w:pPr>
-        <w:pStyle w:val="BodyText"/>
-        <w:rPr>
-          <w:color w:val="000000" w:themeColor="text1"/>
-        </w:rPr>
-      </w:pPr>
-      <w:r>
-        <w:rPr>
-          <w:b/>
-          <w:bCs/>
-          <w:color w:val="000000" w:themeColor="text1"/>
-        </w:rPr>
-        <w:t>Błąd 2: Zbyt długie przetrzymywanie dziecka na toalecie.</w:t>
-      </w:r>
-      <w:r>
-        <w:rPr>
-          <w:color w:val="000000" w:themeColor="text1"/>
-        </w:rPr>
-        <w:t xml:space="preserve"> Dziecko powinno siedzieć na toalecie lub nocniku maksymalnie przez pięć minut. Nie chcemy, aby siedzenie na nocniku było postrzegane jako kara, co może się zdarzyć, jeśli zmuszamy je do siedzenia tam przez 10 czy 20 minut. Jeśli dziecko siedzi na nocniku przez długi czas, na przykład oglądając telewizję, nie skupia się na odczuciach płynących z ciała, które sygnalizują potrzebę oddania moczu lub kału. W takiej sytuacji jedynie “łapiemy” przypadkowy mocz lub kał, a dziecko nie pracuje nad ogólną umiejętnością.</w:t>
-      </w:r>
-    </w:p>
-    <w:p>
-      <w:pPr>
-        <w:pStyle w:val="BodyText"/>
-        <w:rPr>
-          <w:color w:val="000000" w:themeColor="text1"/>
-        </w:rPr>
-      </w:pPr>
-      <w:r>
-        <w:rPr>
-          <w:b/>
-          <w:bCs/>
-          <w:color w:val="000000" w:themeColor="text1"/>
-        </w:rPr>
-        <w:t>Błąd 3: Pytanie dziecka “Czy chcesz iść do toalety?”.</w:t>
-      </w:r>
-      <w:r>
-        <w:rPr>
-          <w:color w:val="000000" w:themeColor="text1"/>
-        </w:rPr>
-        <w:t xml:space="preserve"> To podejście nie działa z dwóch powodów. Po pierwsze, dziecko jeszcze nie do końca wie, jakie to uczucie, gdy musi iść do toalety, więc zapytane, nie jest pewne odpowiedzi. Po drugie, jest to pytanie. Siedzenie na toalecie jest dla wielu dzieci nudne, wolą się bawić, więc ich odpowiedź często brzmi “nie”. Zamiast tego, gdy widzisz oznaki, że dziecko musi iść do toalety (np. tańczy w miejscu, ściska nogi, trzyma się), powiedz: “Widzę, że mówisz mi, że musisz iść do toalety, bo robisz zabawny taniec. Czas na toaletę”. Przeformułuj to na stwierdzenie “Czas na toaletę”, co zasadniczo nie daje dziecku opcji odmowy.</w:t>
-      </w:r>
-    </w:p>
-    <w:p>
-      <w:pPr>
-        <w:pStyle w:val="BodyText"/>
-        <w:rPr>
-          <w:color w:val="000000" w:themeColor="text1"/>
-        </w:rPr>
-      </w:pPr>
-      <w:r>
-        <w:rPr>
-          <w:b/>
-          <w:bCs/>
-          <w:color w:val="000000" w:themeColor="text1"/>
-        </w:rPr>
-        <w:t>Błąd 4: Prowadzenie nauki, gdy dziecko nadal nosi pieluchomajtki (pull-ups).</w:t>
-      </w:r>
-      <w:r>
-        <w:rPr>
-          <w:color w:val="000000" w:themeColor="text1"/>
-        </w:rPr>
-        <w:t xml:space="preserve"> Aby dziecko skutecznie nauczyło się korzystać z toalety, musi wiedzieć, jakie to uczucie być mokrym. Niestety, pieluchomajtki typu pull-ups lub zwykłe pieluchy są zbyt dobre we wchłanianiu wilgoci. To sprawia, że dziecko nie odczuwa dyskomfortu i nie czuje mokrości. Jeśli chcesz ograniczyć bałagan, możesz rozważyć włożenie zwykłych majtek do pieluchy lub pieluchomajtek. Dzięki temu dziecko poczuje wilgoć, która następnie zostanie wchłonięta przez pieluchę. Jednak najlepszym podejściem jest użycie majtek treningowych lub przejście od razu na zwykłą bieliznę.</w:t>
-      </w:r>
-    </w:p>
-    <w:p>
-      <w:pPr>
-        <w:pStyle w:val="BodyText"/>
-        <w:rPr>
-          <w:color w:val="000000" w:themeColor="text1"/>
-        </w:rPr>
-      </w:pPr>
-      <w:r>
-        <w:rPr>
-          <w:b/>
-          <w:bCs/>
-          <w:color w:val="000000" w:themeColor="text1"/>
-        </w:rPr>
         <w:t>Błąd 5: Przesadna reakcja na wypadki.</w:t>
       </w:r>
       <w:r>
@@ -38198,14 +38195,7 @@
         <w:rPr>
           <w:color w:val="000000" w:themeColor="text1"/>
         </w:rPr>
-        <w:t xml:space="preserve"> Przenoszenie nocnika do innych pokoi (np. przed telewizor) nie uczy dziecka pełnego procesu fizjologicznego, który obejmuje: przerwanie zabawy, udanie się do łazienki, rozebranie się, załatwienie </w:t>
-      </w:r>
-      <w:r>
-        <w:rPr>
-          <w:color w:val="000000" w:themeColor="text1"/>
-        </w:rPr>
-        <w:lastRenderedPageBreak/>
-        <w:t xml:space="preserve">potrzeby, spuszczenie wody i umycie rąk. Dziecko nie oswaja się też z dźwiękiem spłuczki ani zapachem łazienki. * </w:t>
+        <w:t xml:space="preserve"> Przenoszenie nocnika do innych pokoi (np. przed telewizor) nie uczy dziecka pełnego procesu fizjologicznego, który obejmuje: przerwanie zabawy, udanie się do łazienki, rozebranie się, załatwienie potrzeby, spuszczenie wody i umycie rąk. Dziecko nie oswaja się też z dźwiękiem spłuczki ani zapachem łazienki. * </w:t>
       </w:r>
       <w:r>
         <w:rPr>
@@ -38412,7 +38402,14 @@
         <w:rPr>
           <w:color w:val="000000" w:themeColor="text1"/>
         </w:rPr>
-        <w:t>Po pierwsze, jeśli w świecie dziecka zachodzą znaczące zmiany, nie jest to dobry moment na rozpoczęcie nauki. Dotyczy to zarówno małych zmian, jak wakacje, zmiana grupy w żłobku czy nowa opiekunka, jak i dużych, np. pojawienie się rodzeństwa, przeprowadzka, separacja rodziców czy utrata członka rodziny. Małe dzieci czują się bezpiecznie, gdy wszystko jest znajome. Zmiany mogą sprawić, że poczują się zaniepokojone i cofną się w nauce, na przykład w treningu czystości. W takich okresach dziecko może stać się bardziej przylepne, niepewne lub preferować komfort i znajomość pieluch. To jego sposób na szukanie stabilności w świecie, który wydaje się bardziej nieprzewidywalny. Daj dziecku czas na adaptację do zmian i odzyskanie poczucia bezpieczeństwa, zanim zaczniesz naukę.</w:t>
+        <w:t xml:space="preserve">Po pierwsze, jeśli w świecie dziecka zachodzą znaczące zmiany, nie jest to dobry moment na rozpoczęcie nauki. Dotyczy to zarówno małych zmian, jak wakacje, zmiana grupy w żłobku czy nowa opiekunka, jak i dużych, np. </w:t>
+      </w:r>
+      <w:r>
+        <w:rPr>
+          <w:color w:val="000000" w:themeColor="text1"/>
+        </w:rPr>
+        <w:lastRenderedPageBreak/>
+        <w:t>pojawienie się rodzeństwa, przeprowadzka, separacja rodziców czy utrata członka rodziny. Małe dzieci czują się bezpiecznie, gdy wszystko jest znajome. Zmiany mogą sprawić, że poczują się zaniepokojone i cofną się w nauce, na przykład w treningu czystości. W takich okresach dziecko może stać się bardziej przylepne, niepewne lub preferować komfort i znajomość pieluch. To jego sposób na szukanie stabilności w świecie, który wydaje się bardziej nieprzewidywalny. Daj dziecku czas na adaptację do zmian i odzyskanie poczucia bezpieczeństwa, zanim zaczniesz naukę.</w:t>
       </w:r>
     </w:p>
     <w:p>
@@ -38496,14 +38493,7 @@
         <w:rPr>
           <w:color w:val="000000" w:themeColor="text1"/>
         </w:rPr>
-        <w:t xml:space="preserve">Ponadto, jeśli dziecko ma zaparcia, może to prowadzić do zmian fizycznych w jego ciele, które sprawiają, że nauka jest prawie niemożliwa. Gdy dziecko ma zaparcia, duża ilość twardego, zbitego stolca gromadzi się w jelicie, </w:t>
-      </w:r>
-      <w:r>
-        <w:rPr>
-          <w:color w:val="000000" w:themeColor="text1"/>
-        </w:rPr>
-        <w:lastRenderedPageBreak/>
-        <w:t>powodując jego rozciągnięcie. W wyniku tego rozciągnięcia zdolność jelita do kurczenia się i przesuwania stolca przez układ trawienny jest znacznie zmniejszona. Jelito staje się również mniej wrażliwe, co oznacza, że dziecko może nie czuć, kiedy faktycznie musi się wypróżnić. Dziecko może zacząć brudzić bieliznę, ponieważ płynny stolec przecieka wokół zbitego czopa. Rozciągnięte jelito może również prowadzić do przypadkowego moczenia się. Dzieje się tak, ponieważ zbity stolec uciska pęcherz, powodując, że albo nie napełnia się on tak bardzo, jak powinien, albo kurczy się w nieodpowiednich momentach. Dlatego ważne jest, aby zająć się wszelkimi zaparciami na długo przed rozpoczęciem nauki.</w:t>
+        <w:t>Ponadto, jeśli dziecko ma zaparcia, może to prowadzić do zmian fizycznych w jego ciele, które sprawiają, że nauka jest prawie niemożliwa. Gdy dziecko ma zaparcia, duża ilość twardego, zbitego stolca gromadzi się w jelicie, powodując jego rozciągnięcie. W wyniku tego rozciągnięcia zdolność jelita do kurczenia się i przesuwania stolca przez układ trawienny jest znacznie zmniejszona. Jelito staje się również mniej wrażliwe, co oznacza, że dziecko może nie czuć, kiedy faktycznie musi się wypróżnić. Dziecko może zacząć brudzić bieliznę, ponieważ płynny stolec przecieka wokół zbitego czopa. Rozciągnięte jelito może również prowadzić do przypadkowego moczenia się. Dzieje się tak, ponieważ zbity stolec uciska pęcherz, powodując, że albo nie napełnia się on tak bardzo, jak powinien, albo kurczy się w nieodpowiednich momentach. Dlatego ważne jest, aby zająć się wszelkimi zaparciami na długo przed rozpoczęciem nauki.</w:t>
       </w:r>
     </w:p>
     <w:p>
@@ -38670,6 +38660,7 @@
           <w:bCs/>
           <w:color w:val="000000" w:themeColor="text1"/>
         </w:rPr>
+        <w:lastRenderedPageBreak/>
         <w:t>3. Przestań zadawać pytania</w:t>
       </w:r>
       <w:r>
@@ -38803,7 +38794,6 @@
         <w:rPr>
           <w:color w:val="000000" w:themeColor="text1"/>
         </w:rPr>
-        <w:lastRenderedPageBreak/>
         <w:t>Umiejętności - toaleta szybka nauka 8 kroków</w:t>
       </w:r>
       <w:bookmarkEnd w:id="254"/>
@@ -39104,6 +39094,7 @@
           <w:bCs/>
           <w:color w:val="000000" w:themeColor="text1"/>
         </w:rPr>
+        <w:lastRenderedPageBreak/>
         <w:t>Reakcja na wypadki</w:t>
       </w:r>
       <w:r>
@@ -39334,7 +39325,6 @@
           <w:bCs/>
           <w:color w:val="000000" w:themeColor="text1"/>
         </w:rPr>
-        <w:lastRenderedPageBreak/>
         <w:t>Używaj długich sznurowadeł:</w:t>
       </w:r>
       <w:r>
@@ -39575,6 +39565,7 @@
         <w:rPr>
           <w:color w:val="000000" w:themeColor="text1"/>
         </w:rPr>
+        <w:lastRenderedPageBreak/>
         <w:t>Technika dla dzieci szybko frustrujących się: “Backward Chaining”</w:t>
       </w:r>
     </w:p>
@@ -39741,7 +39732,6 @@
           <w:bCs/>
           <w:color w:val="000000" w:themeColor="text1"/>
         </w:rPr>
-        <w:lastRenderedPageBreak/>
         <w:t>Dlaczego miękka:</w:t>
       </w:r>
       <w:r>
@@ -40078,6 +40068,7 @@
           <w:bCs/>
           <w:color w:val="000000" w:themeColor="text1"/>
         </w:rPr>
+        <w:lastRenderedPageBreak/>
         <w:t>Korzyści:</w:t>
       </w:r>
       <w:r>
@@ -40290,7 +40281,6 @@
           <w:bCs/>
           <w:color w:val="000000" w:themeColor="text1"/>
         </w:rPr>
-        <w:lastRenderedPageBreak/>
         <w:t>Ważna uwaga:</w:t>
       </w:r>
       <w:r>
@@ -40493,6 +40483,7 @@
         <w:rPr>
           <w:color w:val="000000" w:themeColor="text1"/>
         </w:rPr>
+        <w:lastRenderedPageBreak/>
         <w:t>3. Książeczka dotykowa (Tactile Book)</w:t>
       </w:r>
     </w:p>
@@ -40581,7 +40572,6 @@
         <w:rPr>
           <w:color w:val="000000" w:themeColor="text1"/>
         </w:rPr>
-        <w:lastRenderedPageBreak/>
         <w:t>Wskazówki dotyczące wyboru zabawek</w:t>
       </w:r>
     </w:p>
@@ -40839,6 +40829,7 @@
         <w:rPr>
           <w:color w:val="000000" w:themeColor="text1"/>
         </w:rPr>
+        <w:lastRenderedPageBreak/>
         <w:t>5. Gryzak (Teether)</w:t>
       </w:r>
     </w:p>
@@ -40925,7 +40916,6 @@
         <w:rPr>
           <w:color w:val="000000" w:themeColor="text1"/>
         </w:rPr>
-        <w:lastRenderedPageBreak/>
         <w:t>7. Zabawki muzyczne</w:t>
       </w:r>
     </w:p>
@@ -41530,6 +41520,7 @@
           <w:bCs/>
           <w:color w:val="000000" w:themeColor="text1"/>
         </w:rPr>
+        <w:lastRenderedPageBreak/>
         <w:t>Puzzle:</w:t>
       </w:r>
     </w:p>
@@ -41672,7 +41663,6 @@
         <w:rPr>
           <w:color w:val="000000" w:themeColor="text1"/>
         </w:rPr>
-        <w:lastRenderedPageBreak/>
         <w:t>Warto szukać zabawek typu “przebijanka” połączona z ksylofonem (dziecko wbija kulę, która spada na dzwonki).</w:t>
       </w:r>
     </w:p>
@@ -42125,6 +42115,7 @@
         <w:rPr>
           <w:color w:val="000000" w:themeColor="text1"/>
         </w:rPr>
+        <w:lastRenderedPageBreak/>
         <w:t>2. Piłka Oball</w:t>
       </w:r>
     </w:p>
@@ -42169,7 +42160,6 @@
         <w:rPr>
           <w:color w:val="000000" w:themeColor="text1"/>
         </w:rPr>
-        <w:lastRenderedPageBreak/>
         <w:t>3. Grzechotka (Rattle)</w:t>
       </w:r>
     </w:p>
@@ -42428,6 +42418,7 @@
           <w:bCs/>
           <w:color w:val="000000" w:themeColor="text1"/>
         </w:rPr>
+        <w:lastRenderedPageBreak/>
         <w:t>2. Zamiast książeczek materiałowych: Książeczki sztywnostronicowe (board books)</w:t>
       </w:r>
       <w:r>
@@ -42464,7 +42455,6 @@
           <w:bCs/>
           <w:color w:val="000000" w:themeColor="text1"/>
         </w:rPr>
-        <w:lastRenderedPageBreak/>
         <w:t>3. Zamiast maty edukacyjnej (baby gym): Łańcuchy z ogniw</w:t>
       </w:r>
       <w:r>
@@ -42799,6 +42789,7 @@
           <w:bCs/>
           <w:color w:val="000000" w:themeColor="text1"/>
         </w:rPr>
+        <w:lastRenderedPageBreak/>
         <w:t>Pchacz (Trolley):</w:t>
       </w:r>
       <w:r>
@@ -42918,7 +42909,6 @@
           <w:bCs/>
           <w:color w:val="000000" w:themeColor="text1"/>
         </w:rPr>
-        <w:lastRenderedPageBreak/>
         <w:t>Sorter kształtów:</w:t>
       </w:r>
       <w:r>
@@ -43364,6 +43354,7 @@
         <w:rPr>
           <w:color w:val="000000" w:themeColor="text1"/>
         </w:rPr>
+        <w:lastRenderedPageBreak/>
         <w:t>Rekomendowane zabawki (6-9 miesięcy)</w:t>
       </w:r>
     </w:p>
@@ -43449,7 +43440,6 @@
           <w:bCs/>
           <w:color w:val="000000" w:themeColor="text1"/>
         </w:rPr>
-        <w:lastRenderedPageBreak/>
         <w:t>Łańcuch z łączników (Links):</w:t>
       </w:r>
       <w:r>
@@ -43932,6 +43922,7 @@
           <w:bCs/>
           <w:color w:val="000000" w:themeColor="text1"/>
         </w:rPr>
+        <w:lastRenderedPageBreak/>
         <w:t>Piramidka z kółek (Ring Stackers):</w:t>
       </w:r>
       <w:r>
@@ -43964,14 +43955,7 @@
         <w:rPr>
           <w:color w:val="000000" w:themeColor="text1"/>
         </w:rPr>
-        <w:t xml:space="preserve"> Są to zabawki, w których coś wyskakuje po naciśnięciu, przesunięciu lub przekręceniu. Są świetne do rozwijania palca wskazującego (wskazywania) oraz chwytu pęsetowego (gdy trzeba coś chwycić i przesunąć). Na początku rodzic może otwierać wszystkie elementy, a dziecko będzie </w:t>
-      </w:r>
-      <w:r>
-        <w:rPr>
-          <w:color w:val="000000" w:themeColor="text1"/>
-        </w:rPr>
-        <w:lastRenderedPageBreak/>
-        <w:t>ćwiczyć zamykanie ich palcem wskazującym (lub początkowo całą dłonią, ale rodzic modeluje prawidłowy ruch).</w:t>
+        <w:t xml:space="preserve"> Są to zabawki, w których coś wyskakuje po naciśnięciu, przesunięciu lub przekręceniu. Są świetne do rozwijania palca wskazującego (wskazywania) oraz chwytu pęsetowego (gdy trzeba coś chwycić i przesunąć). Na początku rodzic może otwierać wszystkie elementy, a dziecko będzie ćwiczyć zamykanie ich palcem wskazującym (lub początkowo całą dłonią, ale rodzic modeluje prawidłowy ruch).</w:t>
       </w:r>
     </w:p>
     <w:p>
@@ -44361,6 +44345,7 @@
           <w:bCs/>
           <w:color w:val="000000" w:themeColor="text1"/>
         </w:rPr>
+        <w:lastRenderedPageBreak/>
         <w:t>Dłuższe sesje zabawy:</w:t>
       </w:r>
       <w:r>
@@ -44387,7 +44372,6 @@
           <w:bCs/>
           <w:color w:val="000000" w:themeColor="text1"/>
         </w:rPr>
-        <w:lastRenderedPageBreak/>
         <w:t>Rozbudzanie kreatywności:</w:t>
       </w:r>
       <w:r>
@@ -44760,7 +44744,6 @@
           <w:bCs/>
           <w:color w:val="000000" w:themeColor="text1"/>
         </w:rPr>
-        <w:lastRenderedPageBreak/>
         <w:t>Pozycja klęcząca (High Kneeling):</w:t>
       </w:r>
       <w:r>
@@ -44787,6 +44770,7 @@
           <w:bCs/>
           <w:color w:val="000000" w:themeColor="text1"/>
         </w:rPr>
+        <w:lastRenderedPageBreak/>
         <w:t>Nauka chodzenia:</w:t>
       </w:r>
       <w:r>
@@ -45209,7 +45193,6 @@
         <w:rPr>
           <w:color w:val="000000" w:themeColor="text1"/>
         </w:rPr>
-        <w:lastRenderedPageBreak/>
         <w:t>Pochodzenie Kontrowersji</w:t>
       </w:r>
     </w:p>
@@ -45310,7 +45293,16 @@
           <w:bCs/>
           <w:color w:val="000000" w:themeColor="text1"/>
         </w:rPr>
-        <w:t>Zabawki na baterie:</w:t>
+        <w:t xml:space="preserve">Zabawki na </w:t>
+      </w:r>
+      <w:r>
+        <w:rPr>
+          <w:b/>
+          <w:bCs/>
+          <w:color w:val="000000" w:themeColor="text1"/>
+        </w:rPr>
+        <w:lastRenderedPageBreak/>
+        <w:t>baterie:</w:t>
       </w:r>
       <w:r>
         <w:rPr>
@@ -45910,14 +45902,7 @@
         <w:rPr>
           <w:color w:val="000000" w:themeColor="text1"/>
         </w:rPr>
-        <w:t xml:space="preserve">, takie jak </w:t>
-      </w:r>
-      <w:r>
-        <w:rPr>
-          <w:color w:val="000000" w:themeColor="text1"/>
-        </w:rPr>
-        <w:lastRenderedPageBreak/>
-        <w:t xml:space="preserve">miski </w:t>
+        <w:t xml:space="preserve">, takie jak miski </w:t>
       </w:r>
       <w:r>
         <w:rPr>
@@ -46033,6 +46018,7 @@
         <w:rPr>
           <w:color w:val="000000" w:themeColor="text1"/>
         </w:rPr>
+        <w:lastRenderedPageBreak/>
         <w:t>Niektóre popularne zabawki dla niemowląt mogą prowadzić do opóźnień rozwojowych, jeśli są nadużywane. “Nadużywanie” w tym kontekście oznacza używanie ich przez maksymalnie 10-15 minut dziennie. Oprócz wpływu na rozwój, zabawki te stwarzają również zagrożenie dla bezpieczeństwa.</w:t>
       </w:r>
     </w:p>
@@ -46451,7 +46437,6 @@
           <w:bCs/>
           <w:color w:val="000000" w:themeColor="text1"/>
         </w:rPr>
-        <w:lastRenderedPageBreak/>
         <w:t>3. Chodziki stacjonarne (Exersaucers)</w:t>
       </w:r>
     </w:p>
@@ -46606,6 +46591,7 @@
           <w:bCs/>
           <w:color w:val="000000" w:themeColor="text1"/>
         </w:rPr>
+        <w:lastRenderedPageBreak/>
         <w:t>4. Chodziki (Baby walkers)</w:t>
       </w:r>
     </w:p>
@@ -46864,9 +46850,10 @@
       <w:footnotePr>
         <w:numRestart w:val="eachSect"/>
       </w:footnotePr>
-      <w:pgSz w:w="12240" w:h="15840"/>
+      <w:pgSz w:w="11906" w:h="16838"/>
       <w:pgMar w:top="567" w:right="567" w:bottom="567" w:left="851" w:header="720" w:footer="720" w:gutter="284"/>
       <w:cols w:space="720"/>
+      <w:docGrid w:linePitch="286"/>
     </w:sectPr>
   </w:body>
 </w:document>

</xml_diff>